<commit_message>
Added research review, 3 added articles
</commit_message>
<xml_diff>
--- a/Paper/Review of Existing Research Dmurray.docx
+++ b/Paper/Review of Existing Research Dmurray.docx
@@ -41,147 +41,166 @@
     <w:p>
       <w:pPr>
         <w:pStyle w:val="RBflowingtextnormal"/>
-        <w:rPr>
-          <w:b/>
-        </w:rPr>
-      </w:pPr>
-    </w:p>
-    <w:p>
-      <w:pPr>
-        <w:pStyle w:val="RBflowingtextnormal"/>
-        <w:rPr>
-          <w:b/>
-        </w:rPr>
-      </w:pPr>
-      <w:r>
-        <w:rPr>
-          <w:b/>
-        </w:rPr>
-        <w:t>Convolutional Neural Networks for Images</w:t>
-      </w:r>
-    </w:p>
-    <w:p>
-      <w:pPr>
-        <w:pStyle w:val="RBflowingtextnormal"/>
-        <w:rPr>
-          <w:b/>
-        </w:rPr>
-      </w:pPr>
-    </w:p>
-    <w:p>
-      <w:pPr>
-        <w:pStyle w:val="RBflowingtextnormal"/>
-        <w:rPr>
-          <w:b/>
-        </w:rPr>
-      </w:pPr>
-      <w:r>
-        <w:rPr>
-          <w:b/>
-        </w:rPr>
-        <w:t>Neighborhood Quality/Infrastructure Surveys</w:t>
-      </w:r>
-    </w:p>
-    <w:p>
-      <w:pPr>
-        <w:pStyle w:val="RBflowingtextnormal"/>
-      </w:pPr>
-    </w:p>
-    <w:p>
-      <w:pPr>
-        <w:pStyle w:val="RBflowingtextnormal"/>
-        <w:rPr>
-          <w:b/>
-        </w:rPr>
-      </w:pPr>
-      <w:r>
-        <w:rPr>
-          <w:b/>
-        </w:rPr>
-        <w:t>Project Sidewalk Predecessors</w:t>
-      </w:r>
-    </w:p>
-    <w:p>
-      <w:pPr>
-        <w:pStyle w:val="RBflowingtextnormal"/>
-      </w:pPr>
-    </w:p>
-    <w:p>
-      <w:pPr>
-        <w:pStyle w:val="RBflowingtextnormal"/>
-      </w:pPr>
-      <w:r>
-        <w:t>Project Sidewalk, a broad scale research project at the University of Maryland, has established several lines of research that will provide a body of work and basis for this project’s extension to machine learning and image classification.</w:t>
-      </w:r>
-    </w:p>
-    <w:p>
-      <w:pPr>
-        <w:pStyle w:val="RBflowingtextnormal"/>
-      </w:pPr>
-    </w:p>
-    <w:p>
-      <w:pPr>
-        <w:pStyle w:val="RBflowingtextnormal"/>
-      </w:pPr>
-      <w:r>
-        <w:t xml:space="preserve">Broadly, Project Sidewalk has used crowd sourced labor to label features on Google Street View related to the accessibility issues.  </w:t>
-      </w:r>
-      <w:r>
-        <w:t>In (1)</w:t>
-      </w:r>
-      <w:r>
-        <w:t xml:space="preserve">, the researchers </w:t>
-      </w:r>
-      <w:r>
-        <w:t xml:space="preserve">had an objective of labeling bus stop attributes by site, using crowd sourced labor.  First the </w:t>
-      </w:r>
-      <w:r>
-        <w:t xml:space="preserve">researchers first worked to define requirements for cataloging transit access points for persons with disabilities.  After defining the requirements for cataloging site attributes, the team crowd sourced labored to help define all of the physical attributes of each transit access point.  </w:t>
-      </w:r>
-      <w:r>
-        <w:t xml:space="preserve">The visuals within Google Street View were compared in an audit of 179 sites to ensure that the images in Google Street View were an accurate representation of the actual physical environment.  The auditors found that 29/179 surveyed sites were missing from Google Maps data but were found in the physical survey.  </w:t>
-      </w:r>
-    </w:p>
-    <w:p>
-      <w:pPr>
-        <w:pStyle w:val="RBflowingtextnormal"/>
-      </w:pPr>
-      <w:r>
-        <w:t>Crowd sourced labor for labeling was provisioned through the Amazon Mechanical Turk service using minimally trained users.  The training was incorporated for the user as part of the introduction to the work.  The interface allowed users to label attributes</w:t>
-      </w:r>
-      <w:r>
-        <w:t xml:space="preserve">, specific to bus transit, included signage, shelters, seating and trash disposal bins.  The crowd sourced labor was found to have an accuracy of 82.5% in labeling features.  </w:t>
-      </w:r>
-      <w:r>
-        <w:t xml:space="preserve">Errors tended more in the direction of omission of features.  </w:t>
-      </w:r>
-      <w:r>
-        <w:t>The sample size of sites was 150.</w:t>
-      </w:r>
-      <w:r>
-        <w:t xml:space="preserve">  </w:t>
-      </w:r>
-    </w:p>
-    <w:p>
-      <w:pPr>
-        <w:pStyle w:val="RBflowingtextnormal"/>
-      </w:pPr>
-      <w:r>
-        <w:t xml:space="preserve">A similar Project Sidewalk team in (2) applied a similar process in another research work.  Again, images were sourced from Google Street View to attempt to catalog physical attributes of accessibility to disabled individuals.  Again, the images were presented to crowd sourced labor for purposes of cataloging the attributes.  The crowd sourced labor this time achieved a high score on a Spearman Rank Correlation.  The process was further expanded in this paper with a discussion of a machine learning extension to the project.  </w:t>
-      </w:r>
-    </w:p>
-    <w:p>
-      <w:pPr>
-        <w:pStyle w:val="RBflowingtextnormal"/>
-      </w:pPr>
-      <w:r>
-        <w:t xml:space="preserve">A four </w:t>
-      </w:r>
-      <w:r>
-        <w:t>step process was described.  First, images were scraped from Google.  Then crowd sourced labeling provided wire framing of locations of curb cuts, and other crowd sourced labeling verified the correctness of the labels.  Using the correctly labeled dataset, another process called svDetect uses a “Deformable Part Model” to attempt to identify the features of a training set in another set of images.  Another step of a support vector machine was also used to help refine the performance of the model.  The performance of the model was limited, reaching less than 80% in recall.</w:t>
+      </w:pPr>
+      <w:r>
+        <w:t>In (3) the authors describe a method for making an assessment of the presence, and then classification to the correct sign, for street signs that would be detected in the environment in real-time.  This type of system would be required for an autonomous or assistive vehicle to operate in the environment with other vehicles.  They built upon prior research, which focused around shape and color applied to specific areas of the image and sign.  Their assessment asserts that when an image fails the first step, either color or shape recognition, it would not proceed to the second step (either shape or color).  The authors in this paper propose an AdaBoost based detection system, paired with a Bayesian classification system.  The AdaBoost part of the model includes both a color and shape.  The model delivered low rates of missing signs (1.4%) and a very low rate of false positives (detecting signs when none was present, 0.03%).  Signs were correctly classified in 94% of cases.</w:t>
+      </w:r>
+    </w:p>
+    <w:p>
+      <w:pPr>
+        <w:pStyle w:val="RBflowingtextnormal"/>
+      </w:pPr>
+    </w:p>
+    <w:p>
+      <w:pPr>
+        <w:pStyle w:val="RBflowingtextnormal"/>
+      </w:pPr>
+      <w:r>
+        <w:t xml:space="preserve">In (4) the authors are attempting to classify different images into classes that represent the overall composition of the image, instead of the items within the image.  In this case, an image could be a label of rooms in a house (Kitchen, Bedroom, Dining Room), instead of the items in the room (Bed, Refrigerator, Table, Chair).  The model described attempts to follow a similar process to a human labeling an image based on the items comprising the scene.  </w:t>
+      </w:r>
+      <w:r>
+        <w:t>In this case, the image is divided into a codebook of parts of the images.  The codebook is a random selection of regions of the original image that provide insight into the reoccurring elements that comprise images in different classes.  The codebook is further reduced by using k-means clustering to remove low frequency arrangements from the codebook.  The advantage of the model shown by the authors is the low degree of supervision required, and the ability to learn classes that might be composites of other classes.  The model achieved a 76% accuracy rate when tested with 100 images.</w:t>
       </w:r>
       <w:bookmarkStart w:id="0" w:name="_GoBack"/>
       <w:bookmarkEnd w:id="0"/>
+    </w:p>
+    <w:p>
+      <w:pPr>
+        <w:pStyle w:val="RBflowingtextnormal"/>
+        <w:rPr>
+          <w:b/>
+        </w:rPr>
+      </w:pPr>
+    </w:p>
+    <w:p>
+      <w:pPr>
+        <w:pStyle w:val="RBflowingtextnormal"/>
+        <w:rPr>
+          <w:b/>
+        </w:rPr>
+      </w:pPr>
+      <w:r>
+        <w:rPr>
+          <w:b/>
+        </w:rPr>
+        <w:t>Convolutional Neural Networks for Images</w:t>
+      </w:r>
+    </w:p>
+    <w:p>
+      <w:pPr>
+        <w:pStyle w:val="RBflowingtextnormal"/>
+        <w:rPr>
+          <w:b/>
+        </w:rPr>
+      </w:pPr>
+    </w:p>
+    <w:p>
+      <w:pPr>
+        <w:pStyle w:val="RBflowingtextnormal"/>
+        <w:rPr>
+          <w:b/>
+        </w:rPr>
+      </w:pPr>
+      <w:r>
+        <w:rPr>
+          <w:b/>
+        </w:rPr>
+        <w:t>Neighborhood Quality/Infrastructure Surveys</w:t>
+      </w:r>
+    </w:p>
+    <w:p>
+      <w:pPr>
+        <w:pStyle w:val="RBflowingtextnormal"/>
+      </w:pPr>
+    </w:p>
+    <w:p>
+      <w:pPr>
+        <w:pStyle w:val="RBflowingtextnormal"/>
+        <w:rPr>
+          <w:b/>
+        </w:rPr>
+      </w:pPr>
+      <w:r>
+        <w:rPr>
+          <w:b/>
+        </w:rPr>
+        <w:t>Project Sidewalk Predecessors</w:t>
+      </w:r>
+    </w:p>
+    <w:p>
+      <w:pPr>
+        <w:pStyle w:val="RBflowingtextnormal"/>
+      </w:pPr>
+    </w:p>
+    <w:p>
+      <w:pPr>
+        <w:pStyle w:val="RBflowingtextnormal"/>
+      </w:pPr>
+      <w:r>
+        <w:t>Project Sidewalk, a broad scale research project at the University of Maryland, has established several lines of research that will provide a body of work and basis for this project’s extension to machine learning and image classification.</w:t>
+      </w:r>
+    </w:p>
+    <w:p>
+      <w:pPr>
+        <w:pStyle w:val="RBflowingtextnormal"/>
+      </w:pPr>
+      <w:r>
+        <w:t xml:space="preserve">Broadly, Project Sidewalk has used crowd sourced labor to label features on Google Street View related to the accessibility issues.  </w:t>
+      </w:r>
+      <w:r>
+        <w:t>In (1)</w:t>
+      </w:r>
+      <w:r>
+        <w:t xml:space="preserve">, the researchers </w:t>
+      </w:r>
+      <w:r>
+        <w:t xml:space="preserve">had an objective of labeling bus stop attributes by site, using crowd sourced labor.  First the </w:t>
+      </w:r>
+      <w:r>
+        <w:t xml:space="preserve">researchers first worked to define requirements for cataloging transit access points for persons with disabilities.  After defining the requirements for cataloging site attributes, the team crowd sourced labored to help define all of the physical attributes of each transit access point.  </w:t>
+      </w:r>
+      <w:r>
+        <w:t xml:space="preserve">The visuals within Google Street View were compared in an audit of 179 sites to ensure that the images in Google Street View were an accurate representation of the actual physical environment.  The auditors found that 29/179 surveyed sites were missing from Google Maps data but were found in the physical survey.  </w:t>
+      </w:r>
+    </w:p>
+    <w:p>
+      <w:pPr>
+        <w:pStyle w:val="RBflowingtextnormal"/>
+      </w:pPr>
+      <w:r>
+        <w:t>Crowd sourced labor for labeling was provisioned through the Amazon Mechanical Turk service using minimally trained users.  The training was incorporated for the user as part of the introduction to the work.  The interface allowed users to label attributes</w:t>
+      </w:r>
+      <w:r>
+        <w:t xml:space="preserve">, specific to bus transit, included signage, shelters, seating and trash disposal bins.  The crowd sourced labor was found to have an accuracy of 82.5% in labeling features.  </w:t>
+      </w:r>
+      <w:r>
+        <w:t xml:space="preserve">Errors tended more in the direction of omission of features.  </w:t>
+      </w:r>
+      <w:r>
+        <w:t>The sample size of sites was 150.</w:t>
+      </w:r>
+      <w:r>
+        <w:t xml:space="preserve">  </w:t>
+      </w:r>
+    </w:p>
+    <w:p>
+      <w:pPr>
+        <w:pStyle w:val="RBflowingtextnormal"/>
+      </w:pPr>
+      <w:r>
+        <w:t xml:space="preserve">A similar Project Sidewalk team in (2) applied a similar process in another research work.  Again, images were sourced from Google Street View to attempt to catalog physical attributes of accessibility to disabled individuals.  Again, the images were presented to crowd sourced labor for purposes of cataloging the attributes.  The crowd sourced labor this time achieved a high score on a Spearman Rank Correlation.  The process was further expanded in this paper with a discussion of a machine learning extension to the project.  </w:t>
+      </w:r>
+    </w:p>
+    <w:p>
+      <w:pPr>
+        <w:pStyle w:val="RBflowingtextnormal"/>
+      </w:pPr>
+      <w:r>
+        <w:t xml:space="preserve">A four </w:t>
+      </w:r>
+      <w:r>
+        <w:t>step process was described.  First, images were scraped from Google.  Then crowd sourced labeling provided wire framing of locations of curb cuts, and other crowd sourced labeling verified the correctness of the labels.  Using the correctly labeled dataset, another process called svDetect uses a “Deformable Part Model” to attempt to identify the features of a training set in another set of images.  Another step of a support vector machine was also used to help refine the performance of the model.  The performance of the model was limited, reaching less than 80% in recall.</w:t>
+      </w:r>
     </w:p>
     <w:p>
       <w:pPr>
@@ -236,52 +255,8 @@
           <w:szCs w:val="20"/>
           <w:lang w:val="en-US"/>
         </w:rPr>
-        <w:t xml:space="preserve"> </w:t>
-      </w:r>
-      <w:r>
-        <w:rPr>
-          <w:rFonts w:asciiTheme="majorHAnsi" w:hAnsiTheme="majorHAnsi" w:cs="NewCenturySchlbk-Roman"/>
-          <w:sz w:val="20"/>
-          <w:szCs w:val="20"/>
-          <w:lang w:val="en-US"/>
-        </w:rPr>
-        <w:t>Kotaro Hara, Shiri Azenkot, Megan Campbell, Cynthia L. Bennett, Vicki Le, Sean Pannella, Robert Moore,</w:t>
-      </w:r>
-      <w:r>
-        <w:rPr>
-          <w:rFonts w:asciiTheme="majorHAnsi" w:hAnsiTheme="majorHAnsi" w:cs="NewCenturySchlbk-Roman"/>
-          <w:sz w:val="20"/>
-          <w:szCs w:val="20"/>
-          <w:lang w:val="en-US"/>
-        </w:rPr>
-        <w:t xml:space="preserve"> </w:t>
-      </w:r>
-      <w:r>
-        <w:rPr>
-          <w:rFonts w:asciiTheme="majorHAnsi" w:hAnsiTheme="majorHAnsi" w:cs="NewCenturySchlbk-Roman"/>
-          <w:sz w:val="20"/>
-          <w:szCs w:val="20"/>
-          <w:lang w:val="en-US"/>
-        </w:rPr>
-        <w:t>Kelly Minckler, Rochelle H. Ng, and Jon E. Froehlich. 2015. Improving public transit accessibility for blindriders by crowdsourcing bus stop landmark locations with Google Street View: An extended analysis. ACM</w:t>
-      </w:r>
-      <w:r>
-        <w:rPr>
-          <w:rFonts w:asciiTheme="majorHAnsi" w:hAnsiTheme="majorHAnsi" w:cs="NewCenturySchlbk-Roman"/>
-          <w:sz w:val="20"/>
-          <w:szCs w:val="20"/>
-          <w:lang w:val="en-US"/>
-        </w:rPr>
-        <w:t xml:space="preserve"> </w:t>
-      </w:r>
-      <w:r>
-        <w:rPr>
-          <w:rFonts w:asciiTheme="majorHAnsi" w:hAnsiTheme="majorHAnsi" w:cs="NewCenturySchlbk-Roman"/>
-          <w:sz w:val="20"/>
-          <w:szCs w:val="20"/>
-          <w:lang w:val="en-US"/>
-        </w:rPr>
-        <w:t>Trans. Access. Comput. 6, 2, Article 5 (March 2015), 23 pages.</w:t>
+        <w:lastRenderedPageBreak/>
+        <w:t xml:space="preserve"> Kotaro Hara, Shiri Azenkot, Megan Campbell, Cynthia L. Bennett, Vicki Le, Sean Pannella, Robert Moore, Kelly Minckler, Rochelle H. Ng, and Jon E. Froehlich. 2015. Improving public transit accessibility for blindriders by crowdsourcing bus stop landmark locations with Google Street View: An extended analysis. ACM Trans. Access. Comput. 6, 2, Article 5 (March 2015), 23 pages.</w:t>
       </w:r>
     </w:p>
     <w:p>
@@ -309,6 +284,94 @@
           <w:lang w:val="en-US"/>
         </w:rPr>
         <w:t xml:space="preserve">Kotaro Hara, Jin Sun, Robert Moore, David Jacobs, Jon E. Froelich. 2014.  Tohme: Detecting Curb Ramps in Google Stret View Using Crowdsourcing, Computer Vision, and Machine Learning. UIST ’14, October 5-8 2014.  Honolulu, HI. </w:t>
+      </w:r>
+    </w:p>
+    <w:p>
+      <w:pPr>
+        <w:pStyle w:val="ListParagraph"/>
+        <w:numPr>
+          <w:ilvl w:val="0"/>
+          <w:numId w:val="2"/>
+        </w:numPr>
+        <w:autoSpaceDE w:val="0"/>
+        <w:autoSpaceDN w:val="0"/>
+        <w:adjustRightInd w:val="0"/>
+        <w:spacing w:after="0" w:line="240" w:lineRule="auto"/>
+        <w:rPr>
+          <w:rFonts w:asciiTheme="majorHAnsi" w:hAnsiTheme="majorHAnsi"/>
+          <w:sz w:val="20"/>
+          <w:szCs w:val="20"/>
+        </w:rPr>
+      </w:pPr>
+      <w:r>
+        <w:rPr>
+          <w:rFonts w:asciiTheme="majorHAnsi" w:hAnsiTheme="majorHAnsi" w:cs="NewCenturySchlbk-Roman"/>
+          <w:sz w:val="20"/>
+          <w:szCs w:val="20"/>
+          <w:lang w:val="en-US"/>
+        </w:rPr>
+        <w:t>Claus Bahlmann, Ying Zhu, Visvanathan Ramesh, Martin Pelkofer, Thorsten Koehler.  “A System for Traffic Sign Detection, Tracking, and Recognition Using Color, Shape, and Motion.”  IEEE Xplore, July 2005.</w:t>
+      </w:r>
+    </w:p>
+    <w:p>
+      <w:pPr>
+        <w:pStyle w:val="ListParagraph"/>
+        <w:numPr>
+          <w:ilvl w:val="0"/>
+          <w:numId w:val="2"/>
+        </w:numPr>
+        <w:autoSpaceDE w:val="0"/>
+        <w:autoSpaceDN w:val="0"/>
+        <w:adjustRightInd w:val="0"/>
+        <w:spacing w:after="0" w:line="240" w:lineRule="auto"/>
+        <w:rPr>
+          <w:rFonts w:asciiTheme="majorHAnsi" w:hAnsiTheme="majorHAnsi"/>
+          <w:sz w:val="20"/>
+          <w:szCs w:val="20"/>
+        </w:rPr>
+      </w:pPr>
+      <w:r>
+        <w:rPr>
+          <w:rFonts w:ascii="Arial" w:hAnsi="Arial" w:cs="Arial"/>
+          <w:color w:val="222222"/>
+          <w:sz w:val="20"/>
+          <w:szCs w:val="20"/>
+          <w:shd w:val="clear" w:color="auto" w:fill="FFFFFF"/>
+        </w:rPr>
+        <w:t>Fei-Fei, Li, and Pietro Perona. "A bayesian hierarchical model for learning natural scene categories."</w:t>
+      </w:r>
+      <w:r>
+        <w:rPr>
+          <w:rStyle w:val="apple-converted-space"/>
+          <w:rFonts w:ascii="Arial" w:hAnsi="Arial" w:cs="Arial"/>
+          <w:color w:val="222222"/>
+          <w:sz w:val="20"/>
+          <w:szCs w:val="20"/>
+          <w:shd w:val="clear" w:color="auto" w:fill="FFFFFF"/>
+        </w:rPr>
+        <w:t> </w:t>
+      </w:r>
+      <w:r>
+        <w:rPr>
+          <w:rFonts w:ascii="Arial" w:hAnsi="Arial" w:cs="Arial"/>
+          <w:i/>
+          <w:iCs/>
+          <w:color w:val="222222"/>
+          <w:sz w:val="20"/>
+          <w:szCs w:val="20"/>
+          <w:shd w:val="clear" w:color="auto" w:fill="FFFFFF"/>
+        </w:rPr>
+        <w:t>Computer Vision and Pattern Recognition, 2005. CVPR 2005. IEEE Computer Society Conference on</w:t>
+      </w:r>
+      <w:r>
+        <w:rPr>
+          <w:rFonts w:ascii="Arial" w:hAnsi="Arial" w:cs="Arial"/>
+          <w:color w:val="222222"/>
+          <w:sz w:val="20"/>
+          <w:szCs w:val="20"/>
+          <w:shd w:val="clear" w:color="auto" w:fill="FFFFFF"/>
+        </w:rPr>
+        <w:t>. Vol. 2. IEEE, 2005.</w:t>
       </w:r>
     </w:p>
     <w:sectPr>
@@ -1506,6 +1569,11 @@
       <w:contextualSpacing/>
     </w:pPr>
   </w:style>
+  <w:style w:type="character" w:customStyle="1" w:styleId="apple-converted-space">
+    <w:name w:val="apple-converted-space"/>
+    <w:basedOn w:val="DefaultParagraphFont"/>
+    <w:rsid w:val="006D40BD"/>
+  </w:style>
 </w:styles>
 </file>
 
@@ -1739,7 +1807,7 @@
 </file>
 
 <file path=customXml/itemProps1.xml><?xml version="1.0" encoding="utf-8"?>
-<ds:datastoreItem xmlns:ds="http://schemas.openxmlformats.org/officeDocument/2006/customXml" ds:itemID="{75F88CD6-C3EA-47F4-8F25-AD447E83C3C8}">
+<ds:datastoreItem xmlns:ds="http://schemas.openxmlformats.org/officeDocument/2006/customXml" ds:itemID="{7EFE6752-5AF2-4356-B3FA-6F942F4DEAFB}">
   <ds:schemaRefs>
     <ds:schemaRef ds:uri="http://schemas.openxmlformats.org/officeDocument/2006/bibliography"/>
   </ds:schemaRefs>

</xml_diff>

<commit_message>
1 piece of research
</commit_message>
<xml_diff>
--- a/Paper/Review of Existing Research Dmurray.docx
+++ b/Paper/Review of Existing Research Dmurray.docx
@@ -1,6 +1,6 @@
 
 <file path=word/document.xml><?xml version="1.0" encoding="utf-8"?>
-<w:document xmlns:wpc="http://schemas.microsoft.com/office/word/2010/wordprocessingCanvas" xmlns:mc="http://schemas.openxmlformats.org/markup-compatibility/2006" xmlns:o="urn:schemas-microsoft-com:office:office" xmlns:r="http://schemas.openxmlformats.org/officeDocument/2006/relationships" xmlns:m="http://schemas.openxmlformats.org/officeDocument/2006/math" xmlns:v="urn:schemas-microsoft-com:vml" xmlns:wp14="http://schemas.microsoft.com/office/word/2010/wordprocessingDrawing" xmlns:wp="http://schemas.openxmlformats.org/drawingml/2006/wordprocessingDrawing" xmlns:w10="urn:schemas-microsoft-com:office:word" xmlns:w="http://schemas.openxmlformats.org/wordprocessingml/2006/main" xmlns:w14="http://schemas.microsoft.com/office/word/2010/wordml" xmlns:w15="http://schemas.microsoft.com/office/word/2012/wordml" xmlns:wpg="http://schemas.microsoft.com/office/word/2010/wordprocessingGroup" xmlns:wpi="http://schemas.microsoft.com/office/word/2010/wordprocessingInk" xmlns:wne="http://schemas.microsoft.com/office/word/2006/wordml" xmlns:wps="http://schemas.microsoft.com/office/word/2010/wordprocessingShape" mc:Ignorable="w14 w15 wp14">
+<w:document xmlns:wpc="http://schemas.microsoft.com/office/word/2010/wordprocessingCanvas" xmlns:mo="http://schemas.microsoft.com/office/mac/office/2008/main" xmlns:mc="http://schemas.openxmlformats.org/markup-compatibility/2006" xmlns:mv="urn:schemas-microsoft-com:mac:vml" xmlns:o="urn:schemas-microsoft-com:office:office" xmlns:r="http://schemas.openxmlformats.org/officeDocument/2006/relationships" xmlns:m="http://schemas.openxmlformats.org/officeDocument/2006/math" xmlns:v="urn:schemas-microsoft-com:vml" xmlns:wp14="http://schemas.microsoft.com/office/word/2010/wordprocessingDrawing" xmlns:wp="http://schemas.openxmlformats.org/drawingml/2006/wordprocessingDrawing" xmlns:w10="urn:schemas-microsoft-com:office:word" xmlns:w="http://schemas.openxmlformats.org/wordprocessingml/2006/main" xmlns:w14="http://schemas.microsoft.com/office/word/2010/wordml" xmlns:wpg="http://schemas.microsoft.com/office/word/2010/wordprocessingGroup" xmlns:wpi="http://schemas.microsoft.com/office/word/2010/wordprocessingInk" xmlns:wne="http://schemas.microsoft.com/office/word/2006/wordml" xmlns:wps="http://schemas.microsoft.com/office/word/2010/wordprocessingShape" mc:Ignorable="w14 wp14">
   <w:body>
     <w:p>
       <w:pPr>
@@ -156,152 +156,175 @@
         <w:t xml:space="preserve">tional neural networks to classify images for the ImageNet Large-Scale Visual Recognition Challenge.  Their neural networks were configured to use a small 3x3 receptive field, versus prior years where fields as large as 11x11 were used.  </w:t>
       </w:r>
       <w:r>
-        <w:t xml:space="preserve">Images were also randomly scaled for training, so that object identification became independent of the size of the object </w:t>
+        <w:t xml:space="preserve">Images were also randomly scaled for training, so that object identification became independent of the size of the object within the image.  Training was carried out using logistic regression and gradient descent.  Initially, the learning rate was set at 0.01 and was reduced by a factor of 10 as the error rate was not changing further.  </w:t>
+      </w:r>
+      <w:r>
+        <w:t>Their final model used the combined outputs of two neural networks, labeled as multi-crop and dense evaluation and achieved an error rate of 23.7%, better than the comparison set of models from prior years.</w:t>
+      </w:r>
+    </w:p>
+    <w:p>
+      <w:pPr>
+        <w:pStyle w:val="RBflowingtextnormal"/>
+        <w:rPr>
+          <w:b/>
+        </w:rPr>
+      </w:pPr>
+    </w:p>
+    <w:p>
+      <w:pPr>
+        <w:pStyle w:val="RBflowingtextnormal"/>
+        <w:rPr>
+          <w:b/>
+        </w:rPr>
+      </w:pPr>
+      <w:r>
+        <w:rPr>
+          <w:b/>
+        </w:rPr>
+        <w:t>Neighborhood Quality/Infrastructure Surveys</w:t>
+      </w:r>
+    </w:p>
+    <w:p>
+      <w:pPr>
+        <w:pStyle w:val="RBflowingtextnormal"/>
+      </w:pPr>
+      <w:r>
+        <w:t>In (1</w:t>
+      </w:r>
+      <w:r>
+        <w:t>1</w:t>
+      </w:r>
+      <w:r>
+        <w:t>) Hajna et al. investigated the relationship between information collected and compiled in Geographic Information Systems (GIS) used by government relates to the neighborhood walkability as compiled through participant survey.  The study found a good level of statistical correlation (R=0.7) between the GIS and audit based measures of walkability.  However, correlation between GIS and participant survey measures of walkability were low (R=0.2).  The study was conducted in 200 Montreal, Canada neighborhoods.  The authors of the study used the precedent of sanitation and tobacco sales restrictions as proof that changes in environmental design provide significant public health outcomes.  In this case, increasing walkability of the neighborhood will lead to higher levels of physical activity and better health over time.</w:t>
+      </w:r>
+    </w:p>
+    <w:p>
+      <w:pPr>
+        <w:pStyle w:val="RBflowingtextnormal"/>
+      </w:pPr>
+      <w:r>
+        <w:t xml:space="preserve">In (13) Clarke et al used a neighborhood audit perfomed via the images on Google Street View in comparison with a neighborhood audit performed by a person physically in the neighborhood surveyed.  In this research, City of Chicago Community Adult Health Study collected information via observation in person within the neigbborhoods studied.  The reviewer walked each block twice – once on the inside, and once on the outside of the block to draw a </w:t>
       </w:r>
       <w:r>
         <w:lastRenderedPageBreak/>
-        <w:t xml:space="preserve">within the image.  Training was carried out using logistic regression and gradient descent.  Initially, the learning rate was set at 0.01 and was reduced by a factor of 10 as the error rate was not changing further.  </w:t>
-      </w:r>
-      <w:r>
-        <w:t>Their final model used the combined outputs of two neural networks, labeled as multi-crop and dense evaluation and achieved an error rate of 23.7%, better than the comparison set of models from prior years.</w:t>
-      </w:r>
-    </w:p>
-    <w:p>
-      <w:pPr>
-        <w:pStyle w:val="RBflowingtextnormal"/>
-        <w:rPr>
-          <w:b/>
-        </w:rPr>
-      </w:pPr>
-    </w:p>
-    <w:p>
-      <w:pPr>
-        <w:pStyle w:val="RBflowingtextnormal"/>
-        <w:rPr>
-          <w:b/>
-        </w:rPr>
-      </w:pPr>
-      <w:r>
-        <w:rPr>
-          <w:b/>
-        </w:rPr>
-        <w:t>Neighborhood Quality/Infrastructure Surveys</w:t>
-      </w:r>
-    </w:p>
-    <w:p>
-      <w:pPr>
-        <w:pStyle w:val="RBflowingtextnormal"/>
-      </w:pPr>
-      <w:r>
-        <w:t>In (1</w:t>
-      </w:r>
-      <w:r>
-        <w:t>1</w:t>
-      </w:r>
-      <w:r>
-        <w:t>) Hajna et al. investigated the relationship between information collected and compiled in Geographic Information Systems (GIS) used by government relates to the neighborhood walkability as compiled through participant survey.  The study found a good level of statistical correlation (R=0.7) between the GIS and audit based measures of walkability.  However, correlation between GIS and participant survey measures of walkability were low (R=0.2).  The study was conducted in 200 Montreal, Canada neighborhoods.  The authors of the study used the precedent of sanitation and tobacco sales restrictions as proof that changes in environmental design provide significant public health outcomes.  In this case, increasing walkability of the neighborhood will lead to higher levels of physical activity and better health over time.</w:t>
-      </w:r>
-    </w:p>
-    <w:p>
-      <w:pPr>
-        <w:pStyle w:val="RBflowingtextnormal"/>
-      </w:pPr>
-    </w:p>
-    <w:p>
-      <w:pPr>
-        <w:pStyle w:val="RBflowingtextnormal"/>
-        <w:rPr>
-          <w:b/>
-        </w:rPr>
-      </w:pPr>
-    </w:p>
-    <w:p>
-      <w:pPr>
-        <w:pStyle w:val="RBflowingtextnormal"/>
-        <w:rPr>
-          <w:b/>
-        </w:rPr>
-      </w:pPr>
-      <w:r>
-        <w:rPr>
-          <w:b/>
-        </w:rPr>
-        <w:t>Walkability/Public Health Concerns</w:t>
-      </w:r>
-    </w:p>
-    <w:p>
-      <w:pPr>
-        <w:pStyle w:val="RBflowingtextnormal"/>
-      </w:pPr>
-      <w:r>
-        <w:t xml:space="preserve">In (7) Deehr and Shumann considered walkability of five neighborhoods in Seattle with populations that are usually underrepresented in the city processes.  Data employed in their selection method considered health factors, occurrence of motorists striking pedestrians, and modes of transportation used by the area’s residents.  Policy changes that were recommended by the project include consideration of walking as a mode of transportation equal to car, bicycle or public transit.  The team also recommended changes in design for accommodation of pedestrians.  The project also helped start community-led projects to add walking trails to several neighborhoods in Seattle.  Finally, the project also led to promotional efforts oriented towards citizens to identify walking trails, and tie together walking with other modes of transit.  A master plan for making Seattle the most walkable city in the country was adapted in 2009.  </w:t>
-      </w:r>
-    </w:p>
-    <w:p>
-      <w:pPr>
-        <w:pStyle w:val="RBflowingtextnormal"/>
-      </w:pPr>
-    </w:p>
-    <w:p>
-      <w:pPr>
-        <w:pStyle w:val="RBflowingtextnormal"/>
-      </w:pPr>
-      <w:r>
-        <w:t>In (10) Richardson, Troxel et al. conducted statistical research to understand whether neighborhood factors associated with green space and walkability had positive results for “Moderate to vigorous physical activity” for the residents of the neighborhood.  The research was based on medical recommendations of 150 weekly iminutes of moderate intensity activity, or 75 minutes of vigorous activity.  Random selection was used to select Pittsburgh households for participation in the study.  The study had 1,015 households included in the study using accelerometers to quantify physical activity over a seven day timeframe.  Factors of neighborhood crime, green space, and walkability were controlled for, as well as individual participants’ demographic data.   Walkability data was gained from physical audit of the neighborhood</w:t>
-      </w:r>
-      <w:r>
-        <w:t xml:space="preserve">.  Walkability components included: “traffic signs, pedestrian crossings, sidewalks, lighting, transit and mixed use.”  </w:t>
-      </w:r>
-      <w:r>
-        <w:t>The study found significant differences at the level of p&lt;0.05 for Gender (Female participants walking more), and the inclusion of “Any physical limitation walking 1 block”.  Several other variables were found with p-values that placed them just beyond significance, including Walkability index, Education, and Age in Years.  There were also significant interactions between walkability, age and gender.</w:t>
-      </w:r>
-    </w:p>
-    <w:p>
-      <w:pPr>
-        <w:pStyle w:val="RBflowingtextnormal"/>
-      </w:pPr>
-    </w:p>
-    <w:p>
-      <w:pPr>
-        <w:pStyle w:val="RBflowingtextnormal"/>
-      </w:pPr>
-      <w:r>
-        <w:t xml:space="preserve">In (12) Hosler and Gallant, et al., researched the relationship between objective walkability scores and walking for exercise among adults.  </w:t>
-      </w:r>
-      <w:r>
-        <w:t>The research was conducted in Albany, NY and Greene and Columbia Counties, New York.  Participants in the study were from “medically underserved” populations.</w:t>
-      </w:r>
-      <w:r>
-        <w:t xml:space="preserve">  Walkability studies were conducted that included scoring of the sidewalk based on criteria of coverage of the street, material of the sidewalk, width of the sidewalk, buffer to street material and size, height of the curb, and presence of curb ramps.  Other amenities of the street, its safety, and the amenities of the neighborhood were also considered.  </w:t>
-      </w:r>
-      <w:r>
-        <w:t>Scoring</w:t>
-      </w:r>
-      <w:r>
-        <w:t xml:space="preserve"> of side</w:t>
-      </w:r>
-      <w:r>
-        <w:t>walks did not have a statistical effect (p=0.198) on “Any Walking”, controlling for demographics of the participants.  However, walking greater than 150 minutes per week had a significant influence from Sidewalk scoring (p=0.013).  Traffic safety (p=0.011) was the only significant influence for “Any walking”.</w:t>
-      </w:r>
+        <w:t>complete study of the street and it’s attributes.  Subjective measures (like sidewalk quality) h</w:t>
+      </w:r>
+      <w:r>
+        <w:t xml:space="preserve">ad a much lower </w:t>
+      </w:r>
+      <w:r>
+        <w:t>consistency</w:t>
+      </w:r>
+      <w:r>
+        <w:t xml:space="preserve"> between the Street View and Physical observation</w:t>
+      </w:r>
+      <w:r>
+        <w:t xml:space="preserve"> than objective measures (binary attributes of presence of an object).  </w:t>
+      </w:r>
+      <w:r>
+        <w:t xml:space="preserve">  Measures that could be temporary – like the presence of garbage, broken glass and litter on the sidewalk had low consistency between Street View and physical observations, showing that measurement that requires high levels of precision could be hard to obtain with Street View.</w:t>
+      </w:r>
+    </w:p>
+    <w:p>
+      <w:pPr>
+        <w:pStyle w:val="RBflowingtextnormal"/>
+      </w:pPr>
       <w:bookmarkStart w:id="0" w:name="_GoBack"/>
       <w:bookmarkEnd w:id="0"/>
     </w:p>
     <w:p>
       <w:pPr>
         <w:pStyle w:val="RBflowingtextnormal"/>
-      </w:pPr>
-    </w:p>
-    <w:p>
-      <w:pPr>
-        <w:pStyle w:val="RBflowingtextnormal"/>
         <w:rPr>
           <w:b/>
         </w:rPr>
       </w:pPr>
-      <w:r>
+    </w:p>
+    <w:p>
+      <w:pPr>
+        <w:pStyle w:val="RBflowingtextnormal"/>
         <w:rPr>
           <w:b/>
         </w:rPr>
+      </w:pPr>
+      <w:r>
+        <w:rPr>
+          <w:b/>
+        </w:rPr>
+        <w:t>Walkability/Public Health Concerns</w:t>
+      </w:r>
+    </w:p>
+    <w:p>
+      <w:pPr>
+        <w:pStyle w:val="RBflowingtextnormal"/>
+      </w:pPr>
+      <w:r>
+        <w:t xml:space="preserve">In (7) Deehr and Shumann considered walkability of five neighborhoods in Seattle with populations that are usually underrepresented in the city processes.  Data employed in their selection method considered health factors, occurrence of motorists striking pedestrians, and modes of transportation used by the area’s residents.  Policy changes that were recommended by the project include consideration of walking as a mode of transportation equal to car, bicycle or public transit.  The team also recommended changes in design for accommodation of pedestrians.  The project also helped start community-led projects to add walking trails to several neighborhoods in Seattle.  Finally, the project also led to promotional efforts oriented towards citizens to identify walking trails, and tie together walking with other modes of transit.  A master plan for making Seattle the most walkable city in the country was adapted in 2009.  </w:t>
+      </w:r>
+    </w:p>
+    <w:p>
+      <w:pPr>
+        <w:pStyle w:val="RBflowingtextnormal"/>
+      </w:pPr>
+    </w:p>
+    <w:p>
+      <w:pPr>
+        <w:pStyle w:val="RBflowingtextnormal"/>
+      </w:pPr>
+      <w:r>
+        <w:t>In (10) Richardson, Troxel et al. conducted statistical research to understand whether neighborhood factors associated with green space and walkability had positive results for “Moderate to vigorous physical activity” for the residents of the neighborhood.  The research was based on medical recommendations of 150 weekly iminutes of moderate intensity activity, or 75 minutes of vigorous activity.  Random selection was used to select Pittsburgh households for participation in the study.  The study had 1,015 households included in the study using accelerometers to quantify physical activity over a seven day timeframe.  Factors of neighborhood crime, green space, and walkability were controlled for, as well as individual participants’ demographic data.   Walkability data was gained from physical audit of the neighborhood</w:t>
+      </w:r>
+      <w:r>
+        <w:t xml:space="preserve">.  Walkability components included: “traffic signs, pedestrian crossings, sidewalks, lighting, transit and mixed use.”  </w:t>
+      </w:r>
+      <w:r>
+        <w:t>The study found significant differences at the level of p&lt;0.05 for Gender (Female participants walking more), and the inclusion of “Any physical limitation walking 1 block”.  Several other variables were found with p-values that placed them just beyond significance, including Walkability index, Education, and Age in Years.  There were also significant interactions between walkability, age and gender.</w:t>
+      </w:r>
+    </w:p>
+    <w:p>
+      <w:pPr>
+        <w:pStyle w:val="RBflowingtextnormal"/>
+      </w:pPr>
+    </w:p>
+    <w:p>
+      <w:pPr>
+        <w:pStyle w:val="RBflowingtextnormal"/>
+      </w:pPr>
+      <w:r>
+        <w:t xml:space="preserve">In (12) Hosler and Gallant, et al., researched the relationship between objective walkability scores and walking for exercise among adults.  </w:t>
+      </w:r>
+      <w:r>
+        <w:t>The research was conducted in Albany, NY and Greene and Columbia Counties, New York.  Participants in the study were from “medically underserved” populations.</w:t>
+      </w:r>
+      <w:r>
+        <w:t xml:space="preserve">  Walkability studies were conducted that included scoring of the sidewalk based on criteria of coverage of the street, material of the sidewalk, width of the sidewalk, buffer to street material and size, height of the curb, and presence of curb ramps.  Other amenities of the street, its safety, and the amenities of the neighborhood were also considered.  </w:t>
+      </w:r>
+      <w:r>
+        <w:t>Scoring</w:t>
+      </w:r>
+      <w:r>
+        <w:t xml:space="preserve"> of side</w:t>
+      </w:r>
+      <w:r>
+        <w:t>walks did not have a statistical effect (p=0.198) on “Any Walking”, controlling for demographics of the participants.  However, walking greater than 150 minutes per week had a significant influence from Sidewalk scoring (p=0.013).  Traffic safety (p=0.011) was the only significant influence for “Any walking”.</w:t>
+      </w:r>
+    </w:p>
+    <w:p>
+      <w:pPr>
+        <w:pStyle w:val="RBflowingtextnormal"/>
+      </w:pPr>
+    </w:p>
+    <w:p>
+      <w:pPr>
+        <w:pStyle w:val="RBflowingtextnormal"/>
+        <w:rPr>
+          <w:b/>
+        </w:rPr>
+      </w:pPr>
+      <w:r>
+        <w:rPr>
+          <w:b/>
+        </w:rPr>
         <w:t>Project Sidewalk Predecessors</w:t>
       </w:r>
     </w:p>
@@ -332,17 +355,19 @@
         <w:t xml:space="preserve">, the researchers </w:t>
       </w:r>
       <w:r>
-        <w:t xml:space="preserve">had an objective of labeling bus stop attributes by site, using crowd sourced labor.  First the </w:t>
+        <w:t xml:space="preserve">had an objective of labeling bus stop </w:t>
+      </w:r>
+      <w:r>
+        <w:t xml:space="preserve">attributes by site, using crowd- </w:t>
+      </w:r>
+      <w:r>
+        <w:t xml:space="preserve">sourced labor.  First the </w:t>
       </w:r>
       <w:r>
         <w:t xml:space="preserve">researchers first worked to define requirements for cataloging transit access points for persons with disabilities.  After defining the requirements for cataloging site attributes, the team crowd sourced labored to help define all of the physical attributes of each transit access point.  </w:t>
       </w:r>
       <w:r>
-        <w:t xml:space="preserve">The visuals within Google Street View were compared in an audit of 179 sites to ensure that the images in Google Street View were an accurate </w:t>
-      </w:r>
-      <w:r>
-        <w:lastRenderedPageBreak/>
-        <w:t xml:space="preserve">representation of the actual physical environment.  The auditors found that 29/179 surveyed sites were missing from Google Maps data but were found in the physical survey.  </w:t>
+        <w:t xml:space="preserve">The visuals within Google Street View were compared in an audit of 179 sites to ensure that the images in Google Street View were an accurate representation of the actual physical environment.  The auditors found that 29/179 surveyed sites were missing from Google Maps data but were found in the physical survey.  </w:t>
       </w:r>
     </w:p>
     <w:p>
@@ -437,6 +462,7 @@
           <w:szCs w:val="20"/>
           <w:lang w:val="en-US"/>
         </w:rPr>
+        <w:lastRenderedPageBreak/>
         <w:t xml:space="preserve"> Kotaro Hara, Shiri Azenkot, Megan Campbell, Cynthia L. Bennett, Vicki Le, Sean Pannella, Robert Moore, Kelly Minckler, Rochelle H. Ng, and Jon E. Froehlich. 2015. Improving public transit accessibility for blindriders by crowdsourcing bus stop landmark locations with Google Street View: An extended analysis. ACM Trans. Access. Comput. 6, 2, Article 5 (March 2015), 23 pages.</w:t>
       </w:r>
     </w:p>
@@ -1119,6 +1145,71 @@
         </w:rPr>
         <w:t>2014 (2014).</w:t>
       </w:r>
+    </w:p>
+    <w:p>
+      <w:pPr>
+        <w:pStyle w:val="ListParagraph"/>
+        <w:numPr>
+          <w:ilvl w:val="0"/>
+          <w:numId w:val="2"/>
+        </w:numPr>
+        <w:spacing w:after="0" w:line="240" w:lineRule="auto"/>
+        <w:rPr>
+          <w:rFonts w:ascii="Times" w:eastAsia="Times New Roman" w:hAnsi="Times" w:cs="Times New Roman"/>
+          <w:sz w:val="20"/>
+          <w:szCs w:val="20"/>
+          <w:lang w:val="en-US"/>
+        </w:rPr>
+      </w:pPr>
+      <w:r>
+        <w:rPr>
+          <w:rFonts w:ascii="Arial" w:eastAsia="Times New Roman" w:hAnsi="Arial" w:cs="Arial"/>
+          <w:color w:val="222222"/>
+          <w:sz w:val="20"/>
+          <w:szCs w:val="20"/>
+          <w:shd w:val="clear" w:color="auto" w:fill="FFFFFF"/>
+          <w:lang w:val="en-US"/>
+        </w:rPr>
+        <w:t>Clarke, Philippa, et al. "Using Google Earth to conduct a neighborhood audit: reliability of a virtual audit instrument." </w:t>
+      </w:r>
+      <w:r>
+        <w:rPr>
+          <w:rFonts w:ascii="Arial" w:eastAsia="Times New Roman" w:hAnsi="Arial" w:cs="Arial"/>
+          <w:i/>
+          <w:iCs/>
+          <w:color w:val="222222"/>
+          <w:sz w:val="20"/>
+          <w:szCs w:val="20"/>
+          <w:shd w:val="clear" w:color="auto" w:fill="FFFFFF"/>
+          <w:lang w:val="en-US"/>
+        </w:rPr>
+        <w:t>Health &amp; place</w:t>
+      </w:r>
+      <w:r>
+        <w:rPr>
+          <w:rFonts w:ascii="Arial" w:eastAsia="Times New Roman" w:hAnsi="Arial" w:cs="Arial"/>
+          <w:color w:val="222222"/>
+          <w:sz w:val="20"/>
+          <w:szCs w:val="20"/>
+          <w:shd w:val="clear" w:color="auto" w:fill="FFFFFF"/>
+          <w:lang w:val="en-US"/>
+        </w:rPr>
+        <w:t> 16.6 (2010): 1224-1229.</w:t>
+      </w:r>
+    </w:p>
+    <w:p>
+      <w:pPr>
+        <w:pStyle w:val="ListParagraph"/>
+        <w:autoSpaceDE w:val="0"/>
+        <w:autoSpaceDN w:val="0"/>
+        <w:adjustRightInd w:val="0"/>
+        <w:spacing w:after="0" w:line="240" w:lineRule="auto"/>
+        <w:rPr>
+          <w:rFonts w:asciiTheme="majorHAnsi" w:hAnsiTheme="majorHAnsi"/>
+          <w:sz w:val="20"/>
+          <w:szCs w:val="20"/>
+        </w:rPr>
+      </w:pPr>
     </w:p>
     <w:sectPr>
       <w:pgSz w:w="11906" w:h="16838"/>
@@ -1131,7 +1222,7 @@
 </file>
 
 <file path=word/endnotes.xml><?xml version="1.0" encoding="utf-8"?>
-<w:endnotes xmlns:wpc="http://schemas.microsoft.com/office/word/2010/wordprocessingCanvas" xmlns:mc="http://schemas.openxmlformats.org/markup-compatibility/2006" xmlns:o="urn:schemas-microsoft-com:office:office" xmlns:r="http://schemas.openxmlformats.org/officeDocument/2006/relationships" xmlns:m="http://schemas.openxmlformats.org/officeDocument/2006/math" xmlns:v="urn:schemas-microsoft-com:vml" xmlns:wp14="http://schemas.microsoft.com/office/word/2010/wordprocessingDrawing" xmlns:wp="http://schemas.openxmlformats.org/drawingml/2006/wordprocessingDrawing" xmlns:w10="urn:schemas-microsoft-com:office:word" xmlns:w="http://schemas.openxmlformats.org/wordprocessingml/2006/main" xmlns:w14="http://schemas.microsoft.com/office/word/2010/wordml" xmlns:w15="http://schemas.microsoft.com/office/word/2012/wordml" xmlns:wpg="http://schemas.microsoft.com/office/word/2010/wordprocessingGroup" xmlns:wpi="http://schemas.microsoft.com/office/word/2010/wordprocessingInk" xmlns:wne="http://schemas.microsoft.com/office/word/2006/wordml" xmlns:wps="http://schemas.microsoft.com/office/word/2010/wordprocessingShape" mc:Ignorable="w14 w15 wp14">
+<w:endnotes xmlns:wpc="http://schemas.microsoft.com/office/word/2010/wordprocessingCanvas" xmlns:mo="http://schemas.microsoft.com/office/mac/office/2008/main" xmlns:mc="http://schemas.openxmlformats.org/markup-compatibility/2006" xmlns:mv="urn:schemas-microsoft-com:mac:vml" xmlns:o="urn:schemas-microsoft-com:office:office" xmlns:r="http://schemas.openxmlformats.org/officeDocument/2006/relationships" xmlns:m="http://schemas.openxmlformats.org/officeDocument/2006/math" xmlns:v="urn:schemas-microsoft-com:vml" xmlns:wp14="http://schemas.microsoft.com/office/word/2010/wordprocessingDrawing" xmlns:wp="http://schemas.openxmlformats.org/drawingml/2006/wordprocessingDrawing" xmlns:w10="urn:schemas-microsoft-com:office:word" xmlns:w="http://schemas.openxmlformats.org/wordprocessingml/2006/main" xmlns:w14="http://schemas.microsoft.com/office/word/2010/wordml" xmlns:wpg="http://schemas.microsoft.com/office/word/2010/wordprocessingGroup" xmlns:wpi="http://schemas.microsoft.com/office/word/2010/wordprocessingInk" xmlns:wne="http://schemas.microsoft.com/office/word/2006/wordml" xmlns:wps="http://schemas.microsoft.com/office/word/2010/wordprocessingShape" mc:Ignorable="w14 wp14">
   <w:endnote w:type="separator" w:id="-1">
     <w:p>
       <w:pPr>
@@ -1156,7 +1247,7 @@
 </file>
 
 <file path=word/footnotes.xml><?xml version="1.0" encoding="utf-8"?>
-<w:footnotes xmlns:wpc="http://schemas.microsoft.com/office/word/2010/wordprocessingCanvas" xmlns:mc="http://schemas.openxmlformats.org/markup-compatibility/2006" xmlns:o="urn:schemas-microsoft-com:office:office" xmlns:r="http://schemas.openxmlformats.org/officeDocument/2006/relationships" xmlns:m="http://schemas.openxmlformats.org/officeDocument/2006/math" xmlns:v="urn:schemas-microsoft-com:vml" xmlns:wp14="http://schemas.microsoft.com/office/word/2010/wordprocessingDrawing" xmlns:wp="http://schemas.openxmlformats.org/drawingml/2006/wordprocessingDrawing" xmlns:w10="urn:schemas-microsoft-com:office:word" xmlns:w="http://schemas.openxmlformats.org/wordprocessingml/2006/main" xmlns:w14="http://schemas.microsoft.com/office/word/2010/wordml" xmlns:w15="http://schemas.microsoft.com/office/word/2012/wordml" xmlns:wpg="http://schemas.microsoft.com/office/word/2010/wordprocessingGroup" xmlns:wpi="http://schemas.microsoft.com/office/word/2010/wordprocessingInk" xmlns:wne="http://schemas.microsoft.com/office/word/2006/wordml" xmlns:wps="http://schemas.microsoft.com/office/word/2010/wordprocessingShape" mc:Ignorable="w14 w15 wp14">
+<w:footnotes xmlns:wpc="http://schemas.microsoft.com/office/word/2010/wordprocessingCanvas" xmlns:mo="http://schemas.microsoft.com/office/mac/office/2008/main" xmlns:mc="http://schemas.openxmlformats.org/markup-compatibility/2006" xmlns:mv="urn:schemas-microsoft-com:mac:vml" xmlns:o="urn:schemas-microsoft-com:office:office" xmlns:r="http://schemas.openxmlformats.org/officeDocument/2006/relationships" xmlns:m="http://schemas.openxmlformats.org/officeDocument/2006/math" xmlns:v="urn:schemas-microsoft-com:vml" xmlns:wp14="http://schemas.microsoft.com/office/word/2010/wordprocessingDrawing" xmlns:wp="http://schemas.openxmlformats.org/drawingml/2006/wordprocessingDrawing" xmlns:w10="urn:schemas-microsoft-com:office:word" xmlns:w="http://schemas.openxmlformats.org/wordprocessingml/2006/main" xmlns:w14="http://schemas.microsoft.com/office/word/2010/wordml" xmlns:wpg="http://schemas.microsoft.com/office/word/2010/wordprocessingGroup" xmlns:wpi="http://schemas.microsoft.com/office/word/2010/wordprocessingInk" xmlns:wne="http://schemas.microsoft.com/office/word/2006/wordml" xmlns:wps="http://schemas.microsoft.com/office/word/2010/wordprocessingShape" mc:Ignorable="w14 wp14">
   <w:footnote w:type="separator" w:id="-1">
     <w:p>
       <w:pPr>
@@ -1181,8 +1272,8 @@
 </file>
 
 <file path=word/numbering.xml><?xml version="1.0" encoding="utf-8"?>
-<w:numbering xmlns:wpc="http://schemas.microsoft.com/office/word/2010/wordprocessingCanvas" xmlns:mc="http://schemas.openxmlformats.org/markup-compatibility/2006" xmlns:o="urn:schemas-microsoft-com:office:office" xmlns:r="http://schemas.openxmlformats.org/officeDocument/2006/relationships" xmlns:m="http://schemas.openxmlformats.org/officeDocument/2006/math" xmlns:v="urn:schemas-microsoft-com:vml" xmlns:wp14="http://schemas.microsoft.com/office/word/2010/wordprocessingDrawing" xmlns:wp="http://schemas.openxmlformats.org/drawingml/2006/wordprocessingDrawing" xmlns:w10="urn:schemas-microsoft-com:office:word" xmlns:w="http://schemas.openxmlformats.org/wordprocessingml/2006/main" xmlns:w14="http://schemas.microsoft.com/office/word/2010/wordml" xmlns:w15="http://schemas.microsoft.com/office/word/2012/wordml" xmlns:wpg="http://schemas.microsoft.com/office/word/2010/wordprocessingGroup" xmlns:wpi="http://schemas.microsoft.com/office/word/2010/wordprocessingInk" xmlns:wne="http://schemas.microsoft.com/office/word/2006/wordml" xmlns:wps="http://schemas.microsoft.com/office/word/2010/wordprocessingShape" mc:Ignorable="w14 w15 wp14">
-  <w:abstractNum w:abstractNumId="0" w15:restartNumberingAfterBreak="0">
+<w:numbering xmlns:wpc="http://schemas.microsoft.com/office/word/2010/wordprocessingCanvas" xmlns:mo="http://schemas.microsoft.com/office/mac/office/2008/main" xmlns:mc="http://schemas.openxmlformats.org/markup-compatibility/2006" xmlns:mv="urn:schemas-microsoft-com:mac:vml" xmlns:o="urn:schemas-microsoft-com:office:office" xmlns:r="http://schemas.openxmlformats.org/officeDocument/2006/relationships" xmlns:m="http://schemas.openxmlformats.org/officeDocument/2006/math" xmlns:v="urn:schemas-microsoft-com:vml" xmlns:wp14="http://schemas.microsoft.com/office/word/2010/wordprocessingDrawing" xmlns:wp="http://schemas.openxmlformats.org/drawingml/2006/wordprocessingDrawing" xmlns:w10="urn:schemas-microsoft-com:office:word" xmlns:w="http://schemas.openxmlformats.org/wordprocessingml/2006/main" xmlns:w14="http://schemas.microsoft.com/office/word/2010/wordml" xmlns:wpg="http://schemas.microsoft.com/office/word/2010/wordprocessingGroup" xmlns:wpi="http://schemas.microsoft.com/office/word/2010/wordprocessingInk" xmlns:wne="http://schemas.microsoft.com/office/word/2006/wordml" xmlns:wps="http://schemas.microsoft.com/office/word/2010/wordprocessingShape" mc:Ignorable="w14 wp14">
+  <w:abstractNum w:abstractNumId="0">
     <w:nsid w:val="112A35E4"/>
     <w:multiLevelType w:val="hybridMultilevel"/>
     <w:tmpl w:val="16369D28"/>
@@ -1271,7 +1362,7 @@
       </w:pPr>
     </w:lvl>
   </w:abstractNum>
-  <w:abstractNum w:abstractNumId="1" w15:restartNumberingAfterBreak="0">
+  <w:abstractNum w:abstractNumId="1">
     <w:nsid w:val="3E923387"/>
     <w:multiLevelType w:val="hybridMultilevel"/>
     <w:tmpl w:val="219832F4"/>
@@ -1360,7 +1451,7 @@
       </w:pPr>
     </w:lvl>
   </w:abstractNum>
-  <w:abstractNum w:abstractNumId="2" w15:restartNumberingAfterBreak="0">
+  <w:abstractNum w:abstractNumId="2">
     <w:nsid w:val="609749CF"/>
     <w:multiLevelType w:val="hybridMultilevel"/>
     <w:tmpl w:val="97F2C694"/>
@@ -1487,7 +1578,7 @@
 </file>
 
 <file path=word/styles.xml><?xml version="1.0" encoding="utf-8"?>
-<w:styles xmlns:mc="http://schemas.openxmlformats.org/markup-compatibility/2006" xmlns:r="http://schemas.openxmlformats.org/officeDocument/2006/relationships" xmlns:w="http://schemas.openxmlformats.org/wordprocessingml/2006/main" xmlns:w14="http://schemas.microsoft.com/office/word/2010/wordml" xmlns:w15="http://schemas.microsoft.com/office/word/2012/wordml" mc:Ignorable="w14 w15">
+<w:styles xmlns:mc="http://schemas.openxmlformats.org/markup-compatibility/2006" xmlns:r="http://schemas.openxmlformats.org/officeDocument/2006/relationships" xmlns:w="http://schemas.openxmlformats.org/wordprocessingml/2006/main" xmlns:w14="http://schemas.microsoft.com/office/word/2010/wordml" mc:Ignorable="w14">
   <w:docDefaults>
     <w:rPrDefault>
       <w:rPr>
@@ -1503,378 +1594,153 @@
       </w:pPr>
     </w:pPrDefault>
   </w:docDefaults>
-  <w:latentStyles w:defLockedState="0" w:defUIPriority="99" w:defSemiHidden="0" w:defUnhideWhenUsed="0" w:defQFormat="0" w:count="371">
-    <w:lsdException w:name="Normal" w:uiPriority="0"/>
-    <w:lsdException w:name="heading 1" w:uiPriority="9" w:qFormat="1"/>
-    <w:lsdException w:name="heading 2" w:semiHidden="1" w:uiPriority="9" w:unhideWhenUsed="1" w:qFormat="1"/>
-    <w:lsdException w:name="heading 3" w:semiHidden="1" w:uiPriority="9" w:unhideWhenUsed="1" w:qFormat="1"/>
-    <w:lsdException w:name="heading 4" w:semiHidden="1" w:uiPriority="9" w:unhideWhenUsed="1" w:qFormat="1"/>
-    <w:lsdException w:name="heading 5" w:semiHidden="1" w:uiPriority="9" w:unhideWhenUsed="1" w:qFormat="1"/>
-    <w:lsdException w:name="heading 6" w:semiHidden="1" w:uiPriority="9" w:unhideWhenUsed="1" w:qFormat="1"/>
-    <w:lsdException w:name="heading 7" w:semiHidden="1" w:uiPriority="9" w:unhideWhenUsed="1" w:qFormat="1"/>
-    <w:lsdException w:name="heading 8" w:semiHidden="1" w:uiPriority="9" w:unhideWhenUsed="1" w:qFormat="1"/>
-    <w:lsdException w:name="heading 9" w:semiHidden="1" w:uiPriority="9" w:unhideWhenUsed="1" w:qFormat="1"/>
-    <w:lsdException w:name="index 1" w:semiHidden="1" w:unhideWhenUsed="1"/>
-    <w:lsdException w:name="index 2" w:semiHidden="1" w:unhideWhenUsed="1"/>
-    <w:lsdException w:name="index 3" w:semiHidden="1" w:unhideWhenUsed="1"/>
-    <w:lsdException w:name="index 4" w:semiHidden="1" w:unhideWhenUsed="1"/>
-    <w:lsdException w:name="index 5" w:semiHidden="1" w:unhideWhenUsed="1"/>
-    <w:lsdException w:name="index 6" w:semiHidden="1" w:unhideWhenUsed="1"/>
-    <w:lsdException w:name="index 7" w:semiHidden="1" w:unhideWhenUsed="1"/>
-    <w:lsdException w:name="index 8" w:semiHidden="1" w:unhideWhenUsed="1"/>
-    <w:lsdException w:name="index 9" w:semiHidden="1" w:unhideWhenUsed="1"/>
-    <w:lsdException w:name="toc 1" w:semiHidden="1" w:uiPriority="39" w:unhideWhenUsed="1"/>
-    <w:lsdException w:name="toc 2" w:semiHidden="1" w:uiPriority="39" w:unhideWhenUsed="1"/>
-    <w:lsdException w:name="toc 3" w:semiHidden="1" w:uiPriority="39" w:unhideWhenUsed="1"/>
-    <w:lsdException w:name="toc 4" w:semiHidden="1" w:uiPriority="39" w:unhideWhenUsed="1"/>
-    <w:lsdException w:name="toc 5" w:semiHidden="1" w:uiPriority="39" w:unhideWhenUsed="1"/>
-    <w:lsdException w:name="toc 6" w:semiHidden="1" w:uiPriority="39" w:unhideWhenUsed="1"/>
-    <w:lsdException w:name="toc 7" w:semiHidden="1" w:uiPriority="39" w:unhideWhenUsed="1"/>
-    <w:lsdException w:name="toc 8" w:semiHidden="1" w:uiPriority="39" w:unhideWhenUsed="1"/>
-    <w:lsdException w:name="toc 9" w:semiHidden="1" w:uiPriority="39" w:unhideWhenUsed="1"/>
-    <w:lsdException w:name="Normal Indent" w:semiHidden="1" w:unhideWhenUsed="1"/>
-    <w:lsdException w:name="footnote text" w:semiHidden="1" w:unhideWhenUsed="1"/>
-    <w:lsdException w:name="annotation text" w:semiHidden="1" w:unhideWhenUsed="1"/>
-    <w:lsdException w:name="header" w:semiHidden="1" w:unhideWhenUsed="1"/>
-    <w:lsdException w:name="footer" w:semiHidden="1" w:unhideWhenUsed="1"/>
-    <w:lsdException w:name="index heading" w:semiHidden="1" w:unhideWhenUsed="1"/>
-    <w:lsdException w:name="caption" w:semiHidden="1" w:uiPriority="35" w:unhideWhenUsed="1" w:qFormat="1"/>
-    <w:lsdException w:name="table of figures" w:semiHidden="1" w:unhideWhenUsed="1"/>
-    <w:lsdException w:name="envelope address" w:semiHidden="1" w:unhideWhenUsed="1"/>
-    <w:lsdException w:name="envelope return" w:semiHidden="1" w:unhideWhenUsed="1"/>
-    <w:lsdException w:name="footnote reference" w:semiHidden="1" w:unhideWhenUsed="1"/>
-    <w:lsdException w:name="annotation reference" w:semiHidden="1" w:unhideWhenUsed="1"/>
-    <w:lsdException w:name="line number" w:semiHidden="1" w:unhideWhenUsed="1"/>
-    <w:lsdException w:name="page number" w:semiHidden="1" w:unhideWhenUsed="1"/>
-    <w:lsdException w:name="endnote reference" w:semiHidden="1" w:unhideWhenUsed="1"/>
-    <w:lsdException w:name="endnote text" w:semiHidden="1" w:unhideWhenUsed="1"/>
-    <w:lsdException w:name="table of authorities" w:semiHidden="1" w:unhideWhenUsed="1"/>
-    <w:lsdException w:name="macro" w:semiHidden="1" w:unhideWhenUsed="1"/>
-    <w:lsdException w:name="toa heading" w:semiHidden="1" w:unhideWhenUsed="1"/>
-    <w:lsdException w:name="List" w:semiHidden="1" w:unhideWhenUsed="1"/>
-    <w:lsdException w:name="List Bullet" w:semiHidden="1" w:unhideWhenUsed="1"/>
-    <w:lsdException w:name="List Number" w:semiHidden="1" w:unhideWhenUsed="1"/>
-    <w:lsdException w:name="List 2" w:semiHidden="1" w:unhideWhenUsed="1"/>
-    <w:lsdException w:name="List 3" w:semiHidden="1" w:unhideWhenUsed="1"/>
-    <w:lsdException w:name="List 4" w:semiHidden="1" w:unhideWhenUsed="1"/>
-    <w:lsdException w:name="List 5" w:semiHidden="1" w:unhideWhenUsed="1"/>
-    <w:lsdException w:name="List Bullet 2" w:semiHidden="1" w:unhideWhenUsed="1"/>
-    <w:lsdException w:name="List Bullet 3" w:semiHidden="1" w:unhideWhenUsed="1"/>
-    <w:lsdException w:name="List Bullet 4" w:semiHidden="1" w:unhideWhenUsed="1"/>
-    <w:lsdException w:name="List Bullet 5" w:semiHidden="1" w:unhideWhenUsed="1"/>
-    <w:lsdException w:name="List Number 2" w:semiHidden="1" w:unhideWhenUsed="1"/>
-    <w:lsdException w:name="List Number 3" w:semiHidden="1" w:unhideWhenUsed="1"/>
-    <w:lsdException w:name="List Number 4" w:semiHidden="1" w:unhideWhenUsed="1"/>
-    <w:lsdException w:name="List Number 5" w:semiHidden="1" w:unhideWhenUsed="1"/>
-    <w:lsdException w:name="Title" w:uiPriority="10" w:qFormat="1"/>
-    <w:lsdException w:name="Closing" w:semiHidden="1" w:unhideWhenUsed="1"/>
-    <w:lsdException w:name="Signature" w:semiHidden="1" w:unhideWhenUsed="1"/>
-    <w:lsdException w:name="Default Paragraph Font" w:semiHidden="1" w:uiPriority="1" w:unhideWhenUsed="1"/>
-    <w:lsdException w:name="Body Text" w:semiHidden="1" w:unhideWhenUsed="1"/>
-    <w:lsdException w:name="Body Text Indent" w:semiHidden="1" w:unhideWhenUsed="1"/>
-    <w:lsdException w:name="List Continue" w:semiHidden="1" w:unhideWhenUsed="1"/>
-    <w:lsdException w:name="List Continue 2" w:semiHidden="1" w:unhideWhenUsed="1"/>
-    <w:lsdException w:name="List Continue 3" w:semiHidden="1" w:unhideWhenUsed="1"/>
-    <w:lsdException w:name="List Continue 4" w:semiHidden="1" w:unhideWhenUsed="1"/>
-    <w:lsdException w:name="List Continue 5" w:semiHidden="1" w:unhideWhenUsed="1"/>
-    <w:lsdException w:name="Message Header" w:semiHidden="1" w:unhideWhenUsed="1"/>
-    <w:lsdException w:name="Subtitle" w:uiPriority="11" w:qFormat="1"/>
-    <w:lsdException w:name="Salutation" w:semiHidden="1" w:unhideWhenUsed="1"/>
-    <w:lsdException w:name="Date" w:semiHidden="1" w:unhideWhenUsed="1"/>
-    <w:lsdException w:name="Body Text First Indent" w:semiHidden="1" w:unhideWhenUsed="1"/>
-    <w:lsdException w:name="Body Text First Indent 2" w:semiHidden="1" w:unhideWhenUsed="1"/>
-    <w:lsdException w:name="Note Heading" w:semiHidden="1" w:unhideWhenUsed="1"/>
-    <w:lsdException w:name="Body Text 2" w:semiHidden="1" w:unhideWhenUsed="1"/>
-    <w:lsdException w:name="Body Text 3" w:semiHidden="1" w:unhideWhenUsed="1"/>
-    <w:lsdException w:name="Body Text Indent 2" w:semiHidden="1" w:unhideWhenUsed="1"/>
-    <w:lsdException w:name="Body Text Indent 3" w:semiHidden="1" w:unhideWhenUsed="1"/>
-    <w:lsdException w:name="Block Text" w:semiHidden="1" w:unhideWhenUsed="1"/>
-    <w:lsdException w:name="Hyperlink" w:semiHidden="1" w:unhideWhenUsed="1"/>
-    <w:lsdException w:name="FollowedHyperlink" w:semiHidden="1" w:unhideWhenUsed="1"/>
-    <w:lsdException w:name="Strong" w:uiPriority="22" w:qFormat="1"/>
-    <w:lsdException w:name="Emphasis" w:uiPriority="20" w:qFormat="1"/>
-    <w:lsdException w:name="Document Map" w:semiHidden="1" w:unhideWhenUsed="1"/>
-    <w:lsdException w:name="Plain Text" w:semiHidden="1" w:unhideWhenUsed="1"/>
-    <w:lsdException w:name="E-mail Signature" w:semiHidden="1" w:unhideWhenUsed="1"/>
-    <w:lsdException w:name="HTML Top of Form" w:semiHidden="1" w:unhideWhenUsed="1"/>
-    <w:lsdException w:name="HTML Bottom of Form" w:semiHidden="1" w:unhideWhenUsed="1"/>
-    <w:lsdException w:name="Normal (Web)" w:semiHidden="1" w:unhideWhenUsed="1"/>
-    <w:lsdException w:name="HTML Acronym" w:semiHidden="1" w:unhideWhenUsed="1"/>
-    <w:lsdException w:name="HTML Address" w:semiHidden="1" w:unhideWhenUsed="1"/>
-    <w:lsdException w:name="HTML Cite" w:semiHidden="1" w:unhideWhenUsed="1"/>
-    <w:lsdException w:name="HTML Code" w:semiHidden="1" w:unhideWhenUsed="1"/>
-    <w:lsdException w:name="HTML Definition" w:semiHidden="1" w:unhideWhenUsed="1"/>
-    <w:lsdException w:name="HTML Keyboard" w:semiHidden="1" w:unhideWhenUsed="1"/>
-    <w:lsdException w:name="HTML Preformatted" w:semiHidden="1" w:unhideWhenUsed="1"/>
-    <w:lsdException w:name="HTML Sample" w:semiHidden="1" w:unhideWhenUsed="1"/>
-    <w:lsdException w:name="HTML Typewriter" w:semiHidden="1" w:unhideWhenUsed="1"/>
-    <w:lsdException w:name="HTML Variable" w:semiHidden="1" w:unhideWhenUsed="1"/>
-    <w:lsdException w:name="Normal Table" w:semiHidden="1" w:unhideWhenUsed="1"/>
-    <w:lsdException w:name="annotation subject" w:semiHidden="1" w:unhideWhenUsed="1"/>
-    <w:lsdException w:name="No List" w:semiHidden="1" w:unhideWhenUsed="1"/>
-    <w:lsdException w:name="Outline List 1" w:semiHidden="1" w:unhideWhenUsed="1"/>
-    <w:lsdException w:name="Outline List 2" w:semiHidden="1" w:unhideWhenUsed="1"/>
-    <w:lsdException w:name="Outline List 3" w:semiHidden="1" w:unhideWhenUsed="1"/>
-    <w:lsdException w:name="Table Simple 1" w:semiHidden="1" w:unhideWhenUsed="1"/>
-    <w:lsdException w:name="Table Simple 2" w:semiHidden="1" w:unhideWhenUsed="1"/>
-    <w:lsdException w:name="Table Simple 3" w:semiHidden="1" w:unhideWhenUsed="1"/>
-    <w:lsdException w:name="Table Classic 1" w:semiHidden="1" w:unhideWhenUsed="1"/>
-    <w:lsdException w:name="Table Classic 2" w:semiHidden="1" w:unhideWhenUsed="1"/>
-    <w:lsdException w:name="Table Classic 3" w:semiHidden="1" w:unhideWhenUsed="1"/>
-    <w:lsdException w:name="Table Classic 4" w:semiHidden="1" w:unhideWhenUsed="1"/>
-    <w:lsdException w:name="Table Colorful 1" w:semiHidden="1" w:unhideWhenUsed="1"/>
-    <w:lsdException w:name="Table Colorful 2" w:semiHidden="1" w:unhideWhenUsed="1"/>
-    <w:lsdException w:name="Table Colorful 3" w:semiHidden="1" w:unhideWhenUsed="1"/>
-    <w:lsdException w:name="Table Columns 1" w:semiHidden="1" w:unhideWhenUsed="1"/>
-    <w:lsdException w:name="Table Columns 2" w:semiHidden="1" w:unhideWhenUsed="1"/>
-    <w:lsdException w:name="Table Columns 3" w:semiHidden="1" w:unhideWhenUsed="1"/>
-    <w:lsdException w:name="Table Columns 4" w:semiHidden="1" w:unhideWhenUsed="1"/>
-    <w:lsdException w:name="Table Columns 5" w:semiHidden="1" w:unhideWhenUsed="1"/>
-    <w:lsdException w:name="Table Grid 1" w:semiHidden="1" w:unhideWhenUsed="1"/>
-    <w:lsdException w:name="Table Grid 2" w:semiHidden="1" w:unhideWhenUsed="1"/>
-    <w:lsdException w:name="Table Grid 3" w:semiHidden="1" w:unhideWhenUsed="1"/>
-    <w:lsdException w:name="Table Grid 4" w:semiHidden="1" w:unhideWhenUsed="1"/>
-    <w:lsdException w:name="Table Grid 5" w:semiHidden="1" w:unhideWhenUsed="1"/>
-    <w:lsdException w:name="Table Grid 6" w:semiHidden="1" w:unhideWhenUsed="1"/>
-    <w:lsdException w:name="Table Grid 7" w:semiHidden="1" w:unhideWhenUsed="1"/>
-    <w:lsdException w:name="Table Grid 8" w:semiHidden="1" w:unhideWhenUsed="1"/>
-    <w:lsdException w:name="Table List 1" w:semiHidden="1" w:unhideWhenUsed="1"/>
-    <w:lsdException w:name="Table List 2" w:semiHidden="1" w:unhideWhenUsed="1"/>
-    <w:lsdException w:name="Table List 3" w:semiHidden="1" w:unhideWhenUsed="1"/>
-    <w:lsdException w:name="Table List 4" w:semiHidden="1" w:unhideWhenUsed="1"/>
-    <w:lsdException w:name="Table List 5" w:semiHidden="1" w:unhideWhenUsed="1"/>
-    <w:lsdException w:name="Table List 6" w:semiHidden="1" w:unhideWhenUsed="1"/>
-    <w:lsdException w:name="Table List 7" w:semiHidden="1" w:unhideWhenUsed="1"/>
-    <w:lsdException w:name="Table List 8" w:semiHidden="1" w:unhideWhenUsed="1"/>
-    <w:lsdException w:name="Table 3D effects 1" w:semiHidden="1" w:unhideWhenUsed="1"/>
-    <w:lsdException w:name="Table 3D effects 2" w:semiHidden="1" w:unhideWhenUsed="1"/>
-    <w:lsdException w:name="Table 3D effects 3" w:semiHidden="1" w:unhideWhenUsed="1"/>
-    <w:lsdException w:name="Table Contemporary" w:semiHidden="1" w:unhideWhenUsed="1"/>
-    <w:lsdException w:name="Table Elegant" w:semiHidden="1" w:unhideWhenUsed="1"/>
-    <w:lsdException w:name="Table Professional" w:semiHidden="1" w:unhideWhenUsed="1"/>
-    <w:lsdException w:name="Table Subtle 1" w:semiHidden="1" w:unhideWhenUsed="1"/>
-    <w:lsdException w:name="Table Subtle 2" w:semiHidden="1" w:unhideWhenUsed="1"/>
-    <w:lsdException w:name="Table Web 1" w:semiHidden="1" w:unhideWhenUsed="1"/>
-    <w:lsdException w:name="Table Web 2" w:semiHidden="1" w:unhideWhenUsed="1"/>
-    <w:lsdException w:name="Table Web 3" w:semiHidden="1" w:unhideWhenUsed="1"/>
-    <w:lsdException w:name="Balloon Text" w:semiHidden="1" w:unhideWhenUsed="1"/>
-    <w:lsdException w:name="Table Grid" w:uiPriority="59"/>
-    <w:lsdException w:name="Table Theme" w:semiHidden="1" w:unhideWhenUsed="1"/>
-    <w:lsdException w:name="Placeholder Text" w:semiHidden="1"/>
-    <w:lsdException w:name="No Spacing" w:uiPriority="1" w:qFormat="1"/>
-    <w:lsdException w:name="Light Shading" w:uiPriority="60"/>
-    <w:lsdException w:name="Light List" w:uiPriority="61"/>
-    <w:lsdException w:name="Light Grid" w:uiPriority="62"/>
-    <w:lsdException w:name="Medium Shading 1" w:uiPriority="63"/>
-    <w:lsdException w:name="Medium Shading 2" w:uiPriority="64"/>
-    <w:lsdException w:name="Medium List 1" w:uiPriority="65"/>
-    <w:lsdException w:name="Medium List 2" w:uiPriority="66"/>
-    <w:lsdException w:name="Medium Grid 1" w:uiPriority="67"/>
-    <w:lsdException w:name="Medium Grid 2" w:uiPriority="68"/>
-    <w:lsdException w:name="Medium Grid 3" w:uiPriority="69"/>
-    <w:lsdException w:name="Dark List" w:uiPriority="70"/>
-    <w:lsdException w:name="Colorful Shading" w:uiPriority="71"/>
-    <w:lsdException w:name="Colorful List" w:uiPriority="72"/>
-    <w:lsdException w:name="Colorful Grid" w:uiPriority="73"/>
-    <w:lsdException w:name="Light Shading Accent 1" w:uiPriority="60"/>
-    <w:lsdException w:name="Light List Accent 1" w:uiPriority="61"/>
-    <w:lsdException w:name="Light Grid Accent 1" w:uiPriority="62"/>
-    <w:lsdException w:name="Medium Shading 1 Accent 1" w:uiPriority="63"/>
-    <w:lsdException w:name="Medium Shading 2 Accent 1" w:uiPriority="64"/>
-    <w:lsdException w:name="Medium List 1 Accent 1" w:uiPriority="65"/>
-    <w:lsdException w:name="Revision" w:semiHidden="1"/>
-    <w:lsdException w:name="List Paragraph" w:uiPriority="34" w:qFormat="1"/>
-    <w:lsdException w:name="Quote" w:uiPriority="29" w:qFormat="1"/>
-    <w:lsdException w:name="Intense Quote" w:uiPriority="30" w:qFormat="1"/>
-    <w:lsdException w:name="Medium List 2 Accent 1" w:uiPriority="66"/>
-    <w:lsdException w:name="Medium Grid 1 Accent 1" w:uiPriority="67"/>
-    <w:lsdException w:name="Medium Grid 2 Accent 1" w:uiPriority="68"/>
-    <w:lsdException w:name="Medium Grid 3 Accent 1" w:uiPriority="69"/>
-    <w:lsdException w:name="Dark List Accent 1" w:uiPriority="70"/>
-    <w:lsdException w:name="Colorful Shading Accent 1" w:uiPriority="71"/>
-    <w:lsdException w:name="Colorful List Accent 1" w:uiPriority="72"/>
-    <w:lsdException w:name="Colorful Grid Accent 1" w:uiPriority="73"/>
-    <w:lsdException w:name="Light Shading Accent 2" w:uiPriority="60"/>
-    <w:lsdException w:name="Light List Accent 2" w:uiPriority="61"/>
-    <w:lsdException w:name="Light Grid Accent 2" w:uiPriority="62"/>
-    <w:lsdException w:name="Medium Shading 1 Accent 2" w:uiPriority="63"/>
-    <w:lsdException w:name="Medium Shading 2 Accent 2" w:uiPriority="64"/>
-    <w:lsdException w:name="Medium List 1 Accent 2" w:uiPriority="65"/>
-    <w:lsdException w:name="Medium List 2 Accent 2" w:uiPriority="66"/>
-    <w:lsdException w:name="Medium Grid 1 Accent 2" w:uiPriority="67"/>
-    <w:lsdException w:name="Medium Grid 2 Accent 2" w:uiPriority="68"/>
-    <w:lsdException w:name="Medium Grid 3 Accent 2" w:uiPriority="69"/>
-    <w:lsdException w:name="Dark List Accent 2" w:uiPriority="70"/>
-    <w:lsdException w:name="Colorful Shading Accent 2" w:uiPriority="71"/>
-    <w:lsdException w:name="Colorful List Accent 2" w:uiPriority="72"/>
-    <w:lsdException w:name="Colorful Grid Accent 2" w:uiPriority="73"/>
-    <w:lsdException w:name="Light Shading Accent 3" w:uiPriority="60"/>
-    <w:lsdException w:name="Light List Accent 3" w:uiPriority="61"/>
-    <w:lsdException w:name="Light Grid Accent 3" w:uiPriority="62"/>
-    <w:lsdException w:name="Medium Shading 1 Accent 3" w:uiPriority="63"/>
-    <w:lsdException w:name="Medium Shading 2 Accent 3" w:uiPriority="64"/>
-    <w:lsdException w:name="Medium List 1 Accent 3" w:uiPriority="65"/>
-    <w:lsdException w:name="Medium List 2 Accent 3" w:uiPriority="66"/>
-    <w:lsdException w:name="Medium Grid 1 Accent 3" w:uiPriority="67"/>
-    <w:lsdException w:name="Medium Grid 2 Accent 3" w:uiPriority="68"/>
-    <w:lsdException w:name="Medium Grid 3 Accent 3" w:uiPriority="69"/>
-    <w:lsdException w:name="Dark List Accent 3" w:uiPriority="70"/>
-    <w:lsdException w:name="Colorful Shading Accent 3" w:uiPriority="71"/>
-    <w:lsdException w:name="Colorful List Accent 3" w:uiPriority="72"/>
-    <w:lsdException w:name="Colorful Grid Accent 3" w:uiPriority="73"/>
-    <w:lsdException w:name="Light Shading Accent 4" w:uiPriority="60"/>
-    <w:lsdException w:name="Light List Accent 4" w:uiPriority="61"/>
-    <w:lsdException w:name="Light Grid Accent 4" w:uiPriority="62"/>
-    <w:lsdException w:name="Medium Shading 1 Accent 4" w:uiPriority="63"/>
-    <w:lsdException w:name="Medium Shading 2 Accent 4" w:uiPriority="64"/>
-    <w:lsdException w:name="Medium List 1 Accent 4" w:uiPriority="65"/>
-    <w:lsdException w:name="Medium List 2 Accent 4" w:uiPriority="66"/>
-    <w:lsdException w:name="Medium Grid 1 Accent 4" w:uiPriority="67"/>
-    <w:lsdException w:name="Medium Grid 2 Accent 4" w:uiPriority="68"/>
-    <w:lsdException w:name="Medium Grid 3 Accent 4" w:uiPriority="69"/>
-    <w:lsdException w:name="Dark List Accent 4" w:uiPriority="70"/>
-    <w:lsdException w:name="Colorful Shading Accent 4" w:uiPriority="71"/>
-    <w:lsdException w:name="Colorful List Accent 4" w:uiPriority="72"/>
-    <w:lsdException w:name="Colorful Grid Accent 4" w:uiPriority="73"/>
-    <w:lsdException w:name="Light Shading Accent 5" w:uiPriority="60"/>
-    <w:lsdException w:name="Light List Accent 5" w:uiPriority="61"/>
-    <w:lsdException w:name="Light Grid Accent 5" w:uiPriority="62"/>
-    <w:lsdException w:name="Medium Shading 1 Accent 5" w:uiPriority="63"/>
-    <w:lsdException w:name="Medium Shading 2 Accent 5" w:uiPriority="64"/>
-    <w:lsdException w:name="Medium List 1 Accent 5" w:uiPriority="65"/>
-    <w:lsdException w:name="Medium List 2 Accent 5" w:uiPriority="66"/>
-    <w:lsdException w:name="Medium Grid 1 Accent 5" w:uiPriority="67"/>
-    <w:lsdException w:name="Medium Grid 2 Accent 5" w:uiPriority="68"/>
-    <w:lsdException w:name="Medium Grid 3 Accent 5" w:uiPriority="69"/>
-    <w:lsdException w:name="Dark List Accent 5" w:uiPriority="70"/>
-    <w:lsdException w:name="Colorful Shading Accent 5" w:uiPriority="71"/>
-    <w:lsdException w:name="Colorful List Accent 5" w:uiPriority="72"/>
-    <w:lsdException w:name="Colorful Grid Accent 5" w:uiPriority="73"/>
-    <w:lsdException w:name="Light Shading Accent 6" w:uiPriority="60"/>
-    <w:lsdException w:name="Light List Accent 6" w:uiPriority="61"/>
-    <w:lsdException w:name="Light Grid Accent 6" w:uiPriority="62"/>
-    <w:lsdException w:name="Medium Shading 1 Accent 6" w:uiPriority="63"/>
-    <w:lsdException w:name="Medium Shading 2 Accent 6" w:uiPriority="64"/>
-    <w:lsdException w:name="Medium List 1 Accent 6" w:uiPriority="65"/>
-    <w:lsdException w:name="Medium List 2 Accent 6" w:uiPriority="66"/>
-    <w:lsdException w:name="Medium Grid 1 Accent 6" w:uiPriority="67"/>
-    <w:lsdException w:name="Medium Grid 2 Accent 6" w:uiPriority="68"/>
-    <w:lsdException w:name="Medium Grid 3 Accent 6" w:uiPriority="69"/>
-    <w:lsdException w:name="Dark List Accent 6" w:uiPriority="70"/>
-    <w:lsdException w:name="Colorful Shading Accent 6" w:uiPriority="71"/>
-    <w:lsdException w:name="Colorful List Accent 6" w:uiPriority="72"/>
-    <w:lsdException w:name="Colorful Grid Accent 6" w:uiPriority="73"/>
-    <w:lsdException w:name="Subtle Emphasis" w:uiPriority="19" w:qFormat="1"/>
-    <w:lsdException w:name="Intense Emphasis" w:uiPriority="21" w:qFormat="1"/>
-    <w:lsdException w:name="Subtle Reference" w:uiPriority="31" w:qFormat="1"/>
-    <w:lsdException w:name="Intense Reference" w:uiPriority="32" w:qFormat="1"/>
-    <w:lsdException w:name="Book Title" w:uiPriority="33" w:qFormat="1"/>
-    <w:lsdException w:name="Bibliography" w:semiHidden="1" w:uiPriority="37" w:unhideWhenUsed="1"/>
-    <w:lsdException w:name="TOC Heading" w:semiHidden="1" w:uiPriority="39" w:unhideWhenUsed="1" w:qFormat="1"/>
-    <w:lsdException w:name="Plain Table 1" w:uiPriority="41"/>
-    <w:lsdException w:name="Plain Table 2" w:uiPriority="42"/>
-    <w:lsdException w:name="Plain Table 3" w:uiPriority="43"/>
-    <w:lsdException w:name="Plain Table 4" w:uiPriority="44"/>
-    <w:lsdException w:name="Plain Table 5" w:uiPriority="45"/>
-    <w:lsdException w:name="Grid Table Light" w:uiPriority="40"/>
-    <w:lsdException w:name="Grid Table 1 Light" w:uiPriority="46"/>
-    <w:lsdException w:name="Grid Table 2" w:uiPriority="47"/>
-    <w:lsdException w:name="Grid Table 3" w:uiPriority="48"/>
-    <w:lsdException w:name="Grid Table 4" w:uiPriority="49"/>
-    <w:lsdException w:name="Grid Table 5 Dark" w:uiPriority="50"/>
-    <w:lsdException w:name="Grid Table 6 Colorful" w:uiPriority="51"/>
-    <w:lsdException w:name="Grid Table 7 Colorful" w:uiPriority="52"/>
-    <w:lsdException w:name="Grid Table 1 Light Accent 1" w:uiPriority="46"/>
-    <w:lsdException w:name="Grid Table 2 Accent 1" w:uiPriority="47"/>
-    <w:lsdException w:name="Grid Table 3 Accent 1" w:uiPriority="48"/>
-    <w:lsdException w:name="Grid Table 4 Accent 1" w:uiPriority="49"/>
-    <w:lsdException w:name="Grid Table 5 Dark Accent 1" w:uiPriority="50"/>
-    <w:lsdException w:name="Grid Table 6 Colorful Accent 1" w:uiPriority="51"/>
-    <w:lsdException w:name="Grid Table 7 Colorful Accent 1" w:uiPriority="52"/>
-    <w:lsdException w:name="Grid Table 1 Light Accent 2" w:uiPriority="46"/>
-    <w:lsdException w:name="Grid Table 2 Accent 2" w:uiPriority="47"/>
-    <w:lsdException w:name="Grid Table 3 Accent 2" w:uiPriority="48"/>
-    <w:lsdException w:name="Grid Table 4 Accent 2" w:uiPriority="49"/>
-    <w:lsdException w:name="Grid Table 5 Dark Accent 2" w:uiPriority="50"/>
-    <w:lsdException w:name="Grid Table 6 Colorful Accent 2" w:uiPriority="51"/>
-    <w:lsdException w:name="Grid Table 7 Colorful Accent 2" w:uiPriority="52"/>
-    <w:lsdException w:name="Grid Table 1 Light Accent 3" w:uiPriority="46"/>
-    <w:lsdException w:name="Grid Table 2 Accent 3" w:uiPriority="47"/>
-    <w:lsdException w:name="Grid Table 3 Accent 3" w:uiPriority="48"/>
-    <w:lsdException w:name="Grid Table 4 Accent 3" w:uiPriority="49"/>
-    <w:lsdException w:name="Grid Table 5 Dark Accent 3" w:uiPriority="50"/>
-    <w:lsdException w:name="Grid Table 6 Colorful Accent 3" w:uiPriority="51"/>
-    <w:lsdException w:name="Grid Table 7 Colorful Accent 3" w:uiPriority="52"/>
-    <w:lsdException w:name="Grid Table 1 Light Accent 4" w:uiPriority="46"/>
-    <w:lsdException w:name="Grid Table 2 Accent 4" w:uiPriority="47"/>
-    <w:lsdException w:name="Grid Table 3 Accent 4" w:uiPriority="48"/>
-    <w:lsdException w:name="Grid Table 4 Accent 4" w:uiPriority="49"/>
-    <w:lsdException w:name="Grid Table 5 Dark Accent 4" w:uiPriority="50"/>
-    <w:lsdException w:name="Grid Table 6 Colorful Accent 4" w:uiPriority="51"/>
-    <w:lsdException w:name="Grid Table 7 Colorful Accent 4" w:uiPriority="52"/>
-    <w:lsdException w:name="Grid Table 1 Light Accent 5" w:uiPriority="46"/>
-    <w:lsdException w:name="Grid Table 2 Accent 5" w:uiPriority="47"/>
-    <w:lsdException w:name="Grid Table 3 Accent 5" w:uiPriority="48"/>
-    <w:lsdException w:name="Grid Table 4 Accent 5" w:uiPriority="49"/>
-    <w:lsdException w:name="Grid Table 5 Dark Accent 5" w:uiPriority="50"/>
-    <w:lsdException w:name="Grid Table 6 Colorful Accent 5" w:uiPriority="51"/>
-    <w:lsdException w:name="Grid Table 7 Colorful Accent 5" w:uiPriority="52"/>
-    <w:lsdException w:name="Grid Table 1 Light Accent 6" w:uiPriority="46"/>
-    <w:lsdException w:name="Grid Table 2 Accent 6" w:uiPriority="47"/>
-    <w:lsdException w:name="Grid Table 3 Accent 6" w:uiPriority="48"/>
-    <w:lsdException w:name="Grid Table 4 Accent 6" w:uiPriority="49"/>
-    <w:lsdException w:name="Grid Table 5 Dark Accent 6" w:uiPriority="50"/>
-    <w:lsdException w:name="Grid Table 6 Colorful Accent 6" w:uiPriority="51"/>
-    <w:lsdException w:name="Grid Table 7 Colorful Accent 6" w:uiPriority="52"/>
-    <w:lsdException w:name="List Table 1 Light" w:uiPriority="46"/>
-    <w:lsdException w:name="List Table 2" w:uiPriority="47"/>
-    <w:lsdException w:name="List Table 3" w:uiPriority="48"/>
-    <w:lsdException w:name="List Table 4" w:uiPriority="49"/>
-    <w:lsdException w:name="List Table 5 Dark" w:uiPriority="50"/>
-    <w:lsdException w:name="List Table 6 Colorful" w:uiPriority="51"/>
-    <w:lsdException w:name="List Table 7 Colorful" w:uiPriority="52"/>
-    <w:lsdException w:name="List Table 1 Light Accent 1" w:uiPriority="46"/>
-    <w:lsdException w:name="List Table 2 Accent 1" w:uiPriority="47"/>
-    <w:lsdException w:name="List Table 3 Accent 1" w:uiPriority="48"/>
-    <w:lsdException w:name="List Table 4 Accent 1" w:uiPriority="49"/>
-    <w:lsdException w:name="List Table 5 Dark Accent 1" w:uiPriority="50"/>
-    <w:lsdException w:name="List Table 6 Colorful Accent 1" w:uiPriority="51"/>
-    <w:lsdException w:name="List Table 7 Colorful Accent 1" w:uiPriority="52"/>
-    <w:lsdException w:name="List Table 1 Light Accent 2" w:uiPriority="46"/>
-    <w:lsdException w:name="List Table 2 Accent 2" w:uiPriority="47"/>
-    <w:lsdException w:name="List Table 3 Accent 2" w:uiPriority="48"/>
-    <w:lsdException w:name="List Table 4 Accent 2" w:uiPriority="49"/>
-    <w:lsdException w:name="List Table 5 Dark Accent 2" w:uiPriority="50"/>
-    <w:lsdException w:name="List Table 6 Colorful Accent 2" w:uiPriority="51"/>
-    <w:lsdException w:name="List Table 7 Colorful Accent 2" w:uiPriority="52"/>
-    <w:lsdException w:name="List Table 1 Light Accent 3" w:uiPriority="46"/>
-    <w:lsdException w:name="List Table 2 Accent 3" w:uiPriority="47"/>
-    <w:lsdException w:name="List Table 3 Accent 3" w:uiPriority="48"/>
-    <w:lsdException w:name="List Table 4 Accent 3" w:uiPriority="49"/>
-    <w:lsdException w:name="List Table 5 Dark Accent 3" w:uiPriority="50"/>
-    <w:lsdException w:name="List Table 6 Colorful Accent 3" w:uiPriority="51"/>
-    <w:lsdException w:name="List Table 7 Colorful Accent 3" w:uiPriority="52"/>
-    <w:lsdException w:name="List Table 1 Light Accent 4" w:uiPriority="46"/>
-    <w:lsdException w:name="List Table 2 Accent 4" w:uiPriority="47"/>
-    <w:lsdException w:name="List Table 3 Accent 4" w:uiPriority="48"/>
-    <w:lsdException w:name="List Table 4 Accent 4" w:uiPriority="49"/>
-    <w:lsdException w:name="List Table 5 Dark Accent 4" w:uiPriority="50"/>
-    <w:lsdException w:name="List Table 6 Colorful Accent 4" w:uiPriority="51"/>
-    <w:lsdException w:name="List Table 7 Colorful Accent 4" w:uiPriority="52"/>
-    <w:lsdException w:name="List Table 1 Light Accent 5" w:uiPriority="46"/>
-    <w:lsdException w:name="List Table 2 Accent 5" w:uiPriority="47"/>
-    <w:lsdException w:name="List Table 3 Accent 5" w:uiPriority="48"/>
-    <w:lsdException w:name="List Table 4 Accent 5" w:uiPriority="49"/>
-    <w:lsdException w:name="List Table 5 Dark Accent 5" w:uiPriority="50"/>
-    <w:lsdException w:name="List Table 6 Colorful Accent 5" w:uiPriority="51"/>
-    <w:lsdException w:name="List Table 7 Colorful Accent 5" w:uiPriority="52"/>
-    <w:lsdException w:name="List Table 1 Light Accent 6" w:uiPriority="46"/>
-    <w:lsdException w:name="List Table 2 Accent 6" w:uiPriority="47"/>
-    <w:lsdException w:name="List Table 3 Accent 6" w:uiPriority="48"/>
-    <w:lsdException w:name="List Table 4 Accent 6" w:uiPriority="49"/>
-    <w:lsdException w:name="List Table 5 Dark Accent 6" w:uiPriority="50"/>
-    <w:lsdException w:name="List Table 6 Colorful Accent 6" w:uiPriority="51"/>
-    <w:lsdException w:name="List Table 7 Colorful Accent 6" w:uiPriority="52"/>
+  <w:latentStyles w:defLockedState="0" w:defUIPriority="99" w:defSemiHidden="1" w:defUnhideWhenUsed="1" w:defQFormat="0" w:count="276">
+    <w:lsdException w:name="Normal" w:semiHidden="0" w:uiPriority="0" w:unhideWhenUsed="0"/>
+    <w:lsdException w:name="heading 1" w:semiHidden="0" w:uiPriority="9" w:unhideWhenUsed="0" w:qFormat="1"/>
+    <w:lsdException w:name="heading 2" w:uiPriority="9" w:qFormat="1"/>
+    <w:lsdException w:name="heading 3" w:uiPriority="9" w:qFormat="1"/>
+    <w:lsdException w:name="heading 4" w:uiPriority="9" w:qFormat="1"/>
+    <w:lsdException w:name="heading 5" w:uiPriority="9" w:qFormat="1"/>
+    <w:lsdException w:name="heading 6" w:uiPriority="9" w:qFormat="1"/>
+    <w:lsdException w:name="heading 7" w:uiPriority="9" w:qFormat="1"/>
+    <w:lsdException w:name="heading 8" w:uiPriority="9" w:qFormat="1"/>
+    <w:lsdException w:name="heading 9" w:uiPriority="9" w:qFormat="1"/>
+    <w:lsdException w:name="toc 1" w:uiPriority="39"/>
+    <w:lsdException w:name="toc 2" w:uiPriority="39"/>
+    <w:lsdException w:name="toc 3" w:uiPriority="39"/>
+    <w:lsdException w:name="toc 4" w:uiPriority="39"/>
+    <w:lsdException w:name="toc 5" w:uiPriority="39"/>
+    <w:lsdException w:name="toc 6" w:uiPriority="39"/>
+    <w:lsdException w:name="toc 7" w:uiPriority="39"/>
+    <w:lsdException w:name="toc 8" w:uiPriority="39"/>
+    <w:lsdException w:name="toc 9" w:uiPriority="39"/>
+    <w:lsdException w:name="caption" w:uiPriority="35" w:qFormat="1"/>
+    <w:lsdException w:name="Title" w:semiHidden="0" w:uiPriority="10" w:unhideWhenUsed="0" w:qFormat="1"/>
+    <w:lsdException w:name="Default Paragraph Font" w:uiPriority="1"/>
+    <w:lsdException w:name="Subtitle" w:semiHidden="0" w:uiPriority="11" w:unhideWhenUsed="0" w:qFormat="1"/>
+    <w:lsdException w:name="Strong" w:semiHidden="0" w:uiPriority="22" w:unhideWhenUsed="0" w:qFormat="1"/>
+    <w:lsdException w:name="Emphasis" w:semiHidden="0" w:uiPriority="20" w:unhideWhenUsed="0" w:qFormat="1"/>
+    <w:lsdException w:name="Table Grid" w:semiHidden="0" w:uiPriority="59" w:unhideWhenUsed="0"/>
+    <w:lsdException w:name="Note Level 1" w:semiHidden="0" w:unhideWhenUsed="0"/>
+    <w:lsdException w:name="Note Level 2" w:semiHidden="0" w:unhideWhenUsed="0"/>
+    <w:lsdException w:name="Note Level 3" w:semiHidden="0" w:unhideWhenUsed="0"/>
+    <w:lsdException w:name="Note Level 4" w:semiHidden="0" w:unhideWhenUsed="0"/>
+    <w:lsdException w:name="Note Level 5" w:semiHidden="0" w:unhideWhenUsed="0"/>
+    <w:lsdException w:name="Note Level 6" w:semiHidden="0" w:unhideWhenUsed="0"/>
+    <w:lsdException w:name="Note Level 7" w:semiHidden="0" w:unhideWhenUsed="0"/>
+    <w:lsdException w:name="Note Level 8" w:semiHidden="0" w:unhideWhenUsed="0"/>
+    <w:lsdException w:name="Note Level 9" w:semiHidden="0" w:unhideWhenUsed="0"/>
+    <w:lsdException w:name="Placeholder Text" w:unhideWhenUsed="0"/>
+    <w:lsdException w:name="No Spacing" w:semiHidden="0" w:uiPriority="1" w:unhideWhenUsed="0" w:qFormat="1"/>
+    <w:lsdException w:name="Light Shading" w:semiHidden="0" w:uiPriority="60" w:unhideWhenUsed="0"/>
+    <w:lsdException w:name="Light List" w:semiHidden="0" w:uiPriority="61" w:unhideWhenUsed="0"/>
+    <w:lsdException w:name="Light Grid" w:semiHidden="0" w:uiPriority="62" w:unhideWhenUsed="0"/>
+    <w:lsdException w:name="Medium Shading 1" w:semiHidden="0" w:uiPriority="63" w:unhideWhenUsed="0"/>
+    <w:lsdException w:name="Medium Shading 2" w:semiHidden="0" w:uiPriority="64" w:unhideWhenUsed="0"/>
+    <w:lsdException w:name="Medium List 1" w:semiHidden="0" w:uiPriority="65" w:unhideWhenUsed="0"/>
+    <w:lsdException w:name="Medium List 2" w:semiHidden="0" w:uiPriority="66" w:unhideWhenUsed="0"/>
+    <w:lsdException w:name="Medium Grid 1" w:semiHidden="0" w:uiPriority="67" w:unhideWhenUsed="0"/>
+    <w:lsdException w:name="Medium Grid 2" w:semiHidden="0" w:uiPriority="68" w:unhideWhenUsed="0"/>
+    <w:lsdException w:name="Medium Grid 3" w:semiHidden="0" w:uiPriority="69" w:unhideWhenUsed="0"/>
+    <w:lsdException w:name="Dark List" w:semiHidden="0" w:uiPriority="70" w:unhideWhenUsed="0"/>
+    <w:lsdException w:name="Colorful Shading" w:semiHidden="0" w:uiPriority="71" w:unhideWhenUsed="0"/>
+    <w:lsdException w:name="Colorful List" w:semiHidden="0" w:uiPriority="72" w:unhideWhenUsed="0"/>
+    <w:lsdException w:name="Colorful Grid" w:semiHidden="0" w:uiPriority="73" w:unhideWhenUsed="0"/>
+    <w:lsdException w:name="Light Shading Accent 1" w:semiHidden="0" w:uiPriority="60" w:unhideWhenUsed="0"/>
+    <w:lsdException w:name="Light List Accent 1" w:semiHidden="0" w:uiPriority="61" w:unhideWhenUsed="0"/>
+    <w:lsdException w:name="Light Grid Accent 1" w:semiHidden="0" w:uiPriority="62" w:unhideWhenUsed="0"/>
+    <w:lsdException w:name="Medium Shading 1 Accent 1" w:semiHidden="0" w:uiPriority="63" w:unhideWhenUsed="0"/>
+    <w:lsdException w:name="Medium Shading 2 Accent 1" w:semiHidden="0" w:uiPriority="64" w:unhideWhenUsed="0"/>
+    <w:lsdException w:name="Medium List 1 Accent 1" w:semiHidden="0" w:uiPriority="65" w:unhideWhenUsed="0"/>
+    <w:lsdException w:name="Revision" w:unhideWhenUsed="0"/>
+    <w:lsdException w:name="List Paragraph" w:semiHidden="0" w:uiPriority="34" w:unhideWhenUsed="0" w:qFormat="1"/>
+    <w:lsdException w:name="Quote" w:semiHidden="0" w:uiPriority="29" w:unhideWhenUsed="0" w:qFormat="1"/>
+    <w:lsdException w:name="Intense Quote" w:semiHidden="0" w:uiPriority="30" w:unhideWhenUsed="0" w:qFormat="1"/>
+    <w:lsdException w:name="Medium List 2 Accent 1" w:semiHidden="0" w:uiPriority="66" w:unhideWhenUsed="0"/>
+    <w:lsdException w:name="Medium Grid 1 Accent 1" w:semiHidden="0" w:uiPriority="67" w:unhideWhenUsed="0"/>
+    <w:lsdException w:name="Medium Grid 2 Accent 1" w:semiHidden="0" w:uiPriority="68" w:unhideWhenUsed="0"/>
+    <w:lsdException w:name="Medium Grid 3 Accent 1" w:semiHidden="0" w:uiPriority="69" w:unhideWhenUsed="0"/>
+    <w:lsdException w:name="Dark List Accent 1" w:semiHidden="0" w:uiPriority="70" w:unhideWhenUsed="0"/>
+    <w:lsdException w:name="Colorful Shading Accent 1" w:semiHidden="0" w:uiPriority="71" w:unhideWhenUsed="0"/>
+    <w:lsdException w:name="Colorful List Accent 1" w:semiHidden="0" w:uiPriority="72" w:unhideWhenUsed="0"/>
+    <w:lsdException w:name="Colorful Grid Accent 1" w:semiHidden="0" w:uiPriority="73" w:unhideWhenUsed="0"/>
+    <w:lsdException w:name="Light Shading Accent 2" w:semiHidden="0" w:uiPriority="60" w:unhideWhenUsed="0"/>
+    <w:lsdException w:name="Light List Accent 2" w:semiHidden="0" w:uiPriority="61" w:unhideWhenUsed="0"/>
+    <w:lsdException w:name="Light Grid Accent 2" w:semiHidden="0" w:uiPriority="62" w:unhideWhenUsed="0"/>
+    <w:lsdException w:name="Medium Shading 1 Accent 2" w:semiHidden="0" w:uiPriority="63" w:unhideWhenUsed="0"/>
+    <w:lsdException w:name="Medium Shading 2 Accent 2" w:semiHidden="0" w:uiPriority="64" w:unhideWhenUsed="0"/>
+    <w:lsdException w:name="Medium List 1 Accent 2" w:semiHidden="0" w:uiPriority="65" w:unhideWhenUsed="0"/>
+    <w:lsdException w:name="Medium List 2 Accent 2" w:semiHidden="0" w:uiPriority="66" w:unhideWhenUsed="0"/>
+    <w:lsdException w:name="Medium Grid 1 Accent 2" w:semiHidden="0" w:uiPriority="67" w:unhideWhenUsed="0"/>
+    <w:lsdException w:name="Medium Grid 2 Accent 2" w:semiHidden="0" w:uiPriority="68" w:unhideWhenUsed="0"/>
+    <w:lsdException w:name="Medium Grid 3 Accent 2" w:semiHidden="0" w:uiPriority="69" w:unhideWhenUsed="0"/>
+    <w:lsdException w:name="Dark List Accent 2" w:semiHidden="0" w:uiPriority="70" w:unhideWhenUsed="0"/>
+    <w:lsdException w:name="Colorful Shading Accent 2" w:semiHidden="0" w:uiPriority="71" w:unhideWhenUsed="0"/>
+    <w:lsdException w:name="Colorful List Accent 2" w:semiHidden="0" w:uiPriority="72" w:unhideWhenUsed="0"/>
+    <w:lsdException w:name="Colorful Grid Accent 2" w:semiHidden="0" w:uiPriority="73" w:unhideWhenUsed="0"/>
+    <w:lsdException w:name="Light Shading Accent 3" w:semiHidden="0" w:uiPriority="60" w:unhideWhenUsed="0"/>
+    <w:lsdException w:name="Light List Accent 3" w:semiHidden="0" w:uiPriority="61" w:unhideWhenUsed="0"/>
+    <w:lsdException w:name="Light Grid Accent 3" w:semiHidden="0" w:uiPriority="62" w:unhideWhenUsed="0"/>
+    <w:lsdException w:name="Medium Shading 1 Accent 3" w:semiHidden="0" w:uiPriority="63" w:unhideWhenUsed="0"/>
+    <w:lsdException w:name="Medium Shading 2 Accent 3" w:semiHidden="0" w:uiPriority="64" w:unhideWhenUsed="0"/>
+    <w:lsdException w:name="Medium List 1 Accent 3" w:semiHidden="0" w:uiPriority="65" w:unhideWhenUsed="0"/>
+    <w:lsdException w:name="Medium List 2 Accent 3" w:semiHidden="0" w:uiPriority="66" w:unhideWhenUsed="0"/>
+    <w:lsdException w:name="Medium Grid 1 Accent 3" w:semiHidden="0" w:uiPriority="67" w:unhideWhenUsed="0"/>
+    <w:lsdException w:name="Medium Grid 2 Accent 3" w:semiHidden="0" w:uiPriority="68" w:unhideWhenUsed="0"/>
+    <w:lsdException w:name="Medium Grid 3 Accent 3" w:semiHidden="0" w:uiPriority="69" w:unhideWhenUsed="0"/>
+    <w:lsdException w:name="Dark List Accent 3" w:semiHidden="0" w:uiPriority="70" w:unhideWhenUsed="0"/>
+    <w:lsdException w:name="Colorful Shading Accent 3" w:semiHidden="0" w:uiPriority="71" w:unhideWhenUsed="0"/>
+    <w:lsdException w:name="Colorful List Accent 3" w:semiHidden="0" w:uiPriority="72" w:unhideWhenUsed="0"/>
+    <w:lsdException w:name="Colorful Grid Accent 3" w:semiHidden="0" w:uiPriority="73" w:unhideWhenUsed="0"/>
+    <w:lsdException w:name="Light Shading Accent 4" w:semiHidden="0" w:uiPriority="60" w:unhideWhenUsed="0"/>
+    <w:lsdException w:name="Light List Accent 4" w:semiHidden="0" w:uiPriority="61" w:unhideWhenUsed="0"/>
+    <w:lsdException w:name="Light Grid Accent 4" w:semiHidden="0" w:uiPriority="62" w:unhideWhenUsed="0"/>
+    <w:lsdException w:name="Medium Shading 1 Accent 4" w:semiHidden="0" w:uiPriority="63" w:unhideWhenUsed="0"/>
+    <w:lsdException w:name="Medium Shading 2 Accent 4" w:semiHidden="0" w:uiPriority="64" w:unhideWhenUsed="0"/>
+    <w:lsdException w:name="Medium List 1 Accent 4" w:semiHidden="0" w:uiPriority="65" w:unhideWhenUsed="0"/>
+    <w:lsdException w:name="Medium List 2 Accent 4" w:semiHidden="0" w:uiPriority="66" w:unhideWhenUsed="0"/>
+    <w:lsdException w:name="Medium Grid 1 Accent 4" w:semiHidden="0" w:uiPriority="67" w:unhideWhenUsed="0"/>
+    <w:lsdException w:name="Medium Grid 2 Accent 4" w:semiHidden="0" w:uiPriority="68" w:unhideWhenUsed="0"/>
+    <w:lsdException w:name="Medium Grid 3 Accent 4" w:semiHidden="0" w:uiPriority="69" w:unhideWhenUsed="0"/>
+    <w:lsdException w:name="Dark List Accent 4" w:semiHidden="0" w:uiPriority="70" w:unhideWhenUsed="0"/>
+    <w:lsdException w:name="Colorful Shading Accent 4" w:semiHidden="0" w:uiPriority="71" w:unhideWhenUsed="0"/>
+    <w:lsdException w:name="Colorful List Accent 4" w:semiHidden="0" w:uiPriority="72" w:unhideWhenUsed="0"/>
+    <w:lsdException w:name="Colorful Grid Accent 4" w:semiHidden="0" w:uiPriority="73" w:unhideWhenUsed="0"/>
+    <w:lsdException w:name="Light Shading Accent 5" w:semiHidden="0" w:uiPriority="60" w:unhideWhenUsed="0"/>
+    <w:lsdException w:name="Light List Accent 5" w:semiHidden="0" w:uiPriority="61" w:unhideWhenUsed="0"/>
+    <w:lsdException w:name="Light Grid Accent 5" w:semiHidden="0" w:uiPriority="62" w:unhideWhenUsed="0"/>
+    <w:lsdException w:name="Medium Shading 1 Accent 5" w:semiHidden="0" w:uiPriority="63" w:unhideWhenUsed="0"/>
+    <w:lsdException w:name="Medium Shading 2 Accent 5" w:semiHidden="0" w:uiPriority="64" w:unhideWhenUsed="0"/>
+    <w:lsdException w:name="Medium List 1 Accent 5" w:semiHidden="0" w:uiPriority="65" w:unhideWhenUsed="0"/>
+    <w:lsdException w:name="Medium List 2 Accent 5" w:semiHidden="0" w:uiPriority="66" w:unhideWhenUsed="0"/>
+    <w:lsdException w:name="Medium Grid 1 Accent 5" w:semiHidden="0" w:uiPriority="67" w:unhideWhenUsed="0"/>
+    <w:lsdException w:name="Medium Grid 2 Accent 5" w:semiHidden="0" w:uiPriority="68" w:unhideWhenUsed="0"/>
+    <w:lsdException w:name="Medium Grid 3 Accent 5" w:semiHidden="0" w:uiPriority="69" w:unhideWhenUsed="0"/>
+    <w:lsdException w:name="Dark List Accent 5" w:semiHidden="0" w:uiPriority="70" w:unhideWhenUsed="0"/>
+    <w:lsdException w:name="Colorful Shading Accent 5" w:semiHidden="0" w:uiPriority="71" w:unhideWhenUsed="0"/>
+    <w:lsdException w:name="Colorful List Accent 5" w:semiHidden="0" w:uiPriority="72" w:unhideWhenUsed="0"/>
+    <w:lsdException w:name="Colorful Grid Accent 5" w:semiHidden="0" w:uiPriority="73" w:unhideWhenUsed="0"/>
+    <w:lsdException w:name="Light Shading Accent 6" w:semiHidden="0" w:uiPriority="60" w:unhideWhenUsed="0"/>
+    <w:lsdException w:name="Light List Accent 6" w:semiHidden="0" w:uiPriority="61" w:unhideWhenUsed="0"/>
+    <w:lsdException w:name="Light Grid Accent 6" w:semiHidden="0" w:uiPriority="62" w:unhideWhenUsed="0"/>
+    <w:lsdException w:name="Medium Shading 1 Accent 6" w:semiHidden="0" w:uiPriority="63" w:unhideWhenUsed="0"/>
+    <w:lsdException w:name="Medium Shading 2 Accent 6" w:semiHidden="0" w:uiPriority="64" w:unhideWhenUsed="0"/>
+    <w:lsdException w:name="Medium List 1 Accent 6" w:semiHidden="0" w:uiPriority="65" w:unhideWhenUsed="0"/>
+    <w:lsdException w:name="Medium List 2 Accent 6" w:semiHidden="0" w:uiPriority="66" w:unhideWhenUsed="0"/>
+    <w:lsdException w:name="Medium Grid 1 Accent 6" w:semiHidden="0" w:uiPriority="67" w:unhideWhenUsed="0"/>
+    <w:lsdException w:name="Medium Grid 2 Accent 6" w:semiHidden="0" w:uiPriority="68" w:unhideWhenUsed="0"/>
+    <w:lsdException w:name="Medium Grid 3 Accent 6" w:semiHidden="0" w:uiPriority="69" w:unhideWhenUsed="0"/>
+    <w:lsdException w:name="Dark List Accent 6" w:semiHidden="0" w:uiPriority="70" w:unhideWhenUsed="0"/>
+    <w:lsdException w:name="Colorful Shading Accent 6" w:semiHidden="0" w:uiPriority="71" w:unhideWhenUsed="0"/>
+    <w:lsdException w:name="Colorful List Accent 6" w:semiHidden="0" w:uiPriority="72" w:unhideWhenUsed="0"/>
+    <w:lsdException w:name="Colorful Grid Accent 6" w:semiHidden="0" w:uiPriority="73" w:unhideWhenUsed="0"/>
+    <w:lsdException w:name="Subtle Emphasis" w:semiHidden="0" w:uiPriority="19" w:unhideWhenUsed="0" w:qFormat="1"/>
+    <w:lsdException w:name="Intense Emphasis" w:semiHidden="0" w:uiPriority="21" w:unhideWhenUsed="0" w:qFormat="1"/>
+    <w:lsdException w:name="Subtle Reference" w:semiHidden="0" w:uiPriority="31" w:unhideWhenUsed="0" w:qFormat="1"/>
+    <w:lsdException w:name="Intense Reference" w:semiHidden="0" w:uiPriority="32" w:unhideWhenUsed="0" w:qFormat="1"/>
+    <w:lsdException w:name="Book Title" w:semiHidden="0" w:uiPriority="33" w:unhideWhenUsed="0" w:qFormat="1"/>
+    <w:lsdException w:name="Bibliography" w:uiPriority="37"/>
+    <w:lsdException w:name="TOC Heading" w:uiPriority="39" w:qFormat="1"/>
   </w:latentStyles>
   <w:style w:type="paragraph" w:default="1" w:styleId="Normal">
     <w:name w:val="Normal"/>
@@ -2271,6 +2137,7 @@
       <w:spacing w:after="0" w:line="240" w:lineRule="auto"/>
     </w:pPr>
     <w:tblPr>
+      <w:tblInd w:w="0" w:type="dxa"/>
       <w:tblBorders>
         <w:top w:val="single" w:sz="4" w:space="0" w:color="auto"/>
         <w:left w:val="single" w:sz="4" w:space="0" w:color="auto"/>
@@ -2279,6 +2146,631 @@
         <w:insideH w:val="single" w:sz="4" w:space="0" w:color="auto"/>
         <w:insideV w:val="single" w:sz="4" w:space="0" w:color="auto"/>
       </w:tblBorders>
+      <w:tblCellMar>
+        <w:top w:w="0" w:type="dxa"/>
+        <w:left w:w="108" w:type="dxa"/>
+        <w:bottom w:w="0" w:type="dxa"/>
+        <w:right w:w="108" w:type="dxa"/>
+      </w:tblCellMar>
+    </w:tblPr>
+  </w:style>
+  <w:style w:type="paragraph" w:customStyle="1" w:styleId="RBflowingtext">
+    <w:name w:val="RB flowing text"/>
+    <w:basedOn w:val="Normal"/>
+    <w:rsid w:val="00E76CBD"/>
+    <w:pPr>
+      <w:tabs>
+        <w:tab w:val="left" w:pos="1417"/>
+      </w:tabs>
+      <w:autoSpaceDE w:val="0"/>
+      <w:autoSpaceDN w:val="0"/>
+      <w:adjustRightInd w:val="0"/>
+      <w:spacing w:after="0" w:line="300" w:lineRule="auto"/>
+      <w:jc w:val="both"/>
+      <w:textAlignment w:val="center"/>
+    </w:pPr>
+    <w:rPr>
+      <w:rFonts w:ascii="Futura Com Book" w:hAnsi="Futura Com Book" w:cs="Futura Com Book"/>
+      <w:color w:val="000000"/>
+      <w:sz w:val="18"/>
+      <w:szCs w:val="18"/>
+      <w:lang w:val="en-US"/>
+    </w:rPr>
+  </w:style>
+  <w:style w:type="paragraph" w:styleId="ListParagraph">
+    <w:name w:val="List Paragraph"/>
+    <w:basedOn w:val="Normal"/>
+    <w:uiPriority w:val="34"/>
+    <w:qFormat/>
+    <w:rsid w:val="00301F52"/>
+    <w:pPr>
+      <w:ind w:left="720"/>
+      <w:contextualSpacing/>
+    </w:pPr>
+  </w:style>
+  <w:style w:type="character" w:customStyle="1" w:styleId="apple-converted-space">
+    <w:name w:val="apple-converted-space"/>
+    <w:basedOn w:val="DefaultParagraphFont"/>
+    <w:rsid w:val="006D40BD"/>
+  </w:style>
+</w:styles>
+</file>
+
+<file path=word/stylesWithEffects.xml><?xml version="1.0" encoding="utf-8"?>
+<w:styles xmlns:wpc="http://schemas.microsoft.com/office/word/2010/wordprocessingCanvas" xmlns:mo="http://schemas.microsoft.com/office/mac/office/2008/main" xmlns:mc="http://schemas.openxmlformats.org/markup-compatibility/2006" xmlns:mv="urn:schemas-microsoft-com:mac:vml" xmlns:o="urn:schemas-microsoft-com:office:office" xmlns:r="http://schemas.openxmlformats.org/officeDocument/2006/relationships" xmlns:m="http://schemas.openxmlformats.org/officeDocument/2006/math" xmlns:v="urn:schemas-microsoft-com:vml" xmlns:wp14="http://schemas.microsoft.com/office/word/2010/wordprocessingDrawing" xmlns:wp="http://schemas.openxmlformats.org/drawingml/2006/wordprocessingDrawing" xmlns:w10="urn:schemas-microsoft-com:office:word" xmlns:w="http://schemas.openxmlformats.org/wordprocessingml/2006/main" xmlns:w14="http://schemas.microsoft.com/office/word/2010/wordml" xmlns:wpg="http://schemas.microsoft.com/office/word/2010/wordprocessingGroup" xmlns:wpi="http://schemas.microsoft.com/office/word/2010/wordprocessingInk" xmlns:wne="http://schemas.microsoft.com/office/word/2006/wordml" xmlns:wps="http://schemas.microsoft.com/office/word/2010/wordprocessingShape" mc:Ignorable="w14 wp14">
+  <w:docDefaults>
+    <w:rPrDefault>
+      <w:rPr>
+        <w:rFonts w:asciiTheme="minorHAnsi" w:eastAsiaTheme="minorHAnsi" w:hAnsiTheme="minorHAnsi" w:cstheme="minorBidi"/>
+        <w:sz w:val="22"/>
+        <w:szCs w:val="22"/>
+        <w:lang w:val="de-DE" w:eastAsia="en-US" w:bidi="ar-SA"/>
+      </w:rPr>
+    </w:rPrDefault>
+    <w:pPrDefault>
+      <w:pPr>
+        <w:spacing w:after="200" w:line="276" w:lineRule="auto"/>
+      </w:pPr>
+    </w:pPrDefault>
+  </w:docDefaults>
+  <w:latentStyles w:defLockedState="0" w:defUIPriority="99" w:defSemiHidden="1" w:defUnhideWhenUsed="1" w:defQFormat="0" w:count="276">
+    <w:lsdException w:name="Normal" w:semiHidden="0" w:uiPriority="0" w:unhideWhenUsed="0"/>
+    <w:lsdException w:name="heading 1" w:semiHidden="0" w:uiPriority="9" w:unhideWhenUsed="0" w:qFormat="1"/>
+    <w:lsdException w:name="heading 2" w:uiPriority="9" w:qFormat="1"/>
+    <w:lsdException w:name="heading 3" w:uiPriority="9" w:qFormat="1"/>
+    <w:lsdException w:name="heading 4" w:uiPriority="9" w:qFormat="1"/>
+    <w:lsdException w:name="heading 5" w:uiPriority="9" w:qFormat="1"/>
+    <w:lsdException w:name="heading 6" w:uiPriority="9" w:qFormat="1"/>
+    <w:lsdException w:name="heading 7" w:uiPriority="9" w:qFormat="1"/>
+    <w:lsdException w:name="heading 8" w:uiPriority="9" w:qFormat="1"/>
+    <w:lsdException w:name="heading 9" w:uiPriority="9" w:qFormat="1"/>
+    <w:lsdException w:name="toc 1" w:uiPriority="39"/>
+    <w:lsdException w:name="toc 2" w:uiPriority="39"/>
+    <w:lsdException w:name="toc 3" w:uiPriority="39"/>
+    <w:lsdException w:name="toc 4" w:uiPriority="39"/>
+    <w:lsdException w:name="toc 5" w:uiPriority="39"/>
+    <w:lsdException w:name="toc 6" w:uiPriority="39"/>
+    <w:lsdException w:name="toc 7" w:uiPriority="39"/>
+    <w:lsdException w:name="toc 8" w:uiPriority="39"/>
+    <w:lsdException w:name="toc 9" w:uiPriority="39"/>
+    <w:lsdException w:name="caption" w:uiPriority="35" w:qFormat="1"/>
+    <w:lsdException w:name="Title" w:semiHidden="0" w:uiPriority="10" w:unhideWhenUsed="0" w:qFormat="1"/>
+    <w:lsdException w:name="Default Paragraph Font" w:uiPriority="1"/>
+    <w:lsdException w:name="Subtitle" w:semiHidden="0" w:uiPriority="11" w:unhideWhenUsed="0" w:qFormat="1"/>
+    <w:lsdException w:name="Strong" w:semiHidden="0" w:uiPriority="22" w:unhideWhenUsed="0" w:qFormat="1"/>
+    <w:lsdException w:name="Emphasis" w:semiHidden="0" w:uiPriority="20" w:unhideWhenUsed="0" w:qFormat="1"/>
+    <w:lsdException w:name="Table Grid" w:semiHidden="0" w:uiPriority="59" w:unhideWhenUsed="0"/>
+    <w:lsdException w:name="Note Level 1" w:semiHidden="0" w:unhideWhenUsed="0"/>
+    <w:lsdException w:name="Note Level 2" w:semiHidden="0" w:unhideWhenUsed="0"/>
+    <w:lsdException w:name="Note Level 3" w:semiHidden="0" w:unhideWhenUsed="0"/>
+    <w:lsdException w:name="Note Level 4" w:semiHidden="0" w:unhideWhenUsed="0"/>
+    <w:lsdException w:name="Note Level 5" w:semiHidden="0" w:unhideWhenUsed="0"/>
+    <w:lsdException w:name="Note Level 6" w:semiHidden="0" w:unhideWhenUsed="0"/>
+    <w:lsdException w:name="Note Level 7" w:semiHidden="0" w:unhideWhenUsed="0"/>
+    <w:lsdException w:name="Note Level 8" w:semiHidden="0" w:unhideWhenUsed="0"/>
+    <w:lsdException w:name="Note Level 9" w:semiHidden="0" w:unhideWhenUsed="0"/>
+    <w:lsdException w:name="Placeholder Text" w:unhideWhenUsed="0"/>
+    <w:lsdException w:name="No Spacing" w:semiHidden="0" w:uiPriority="1" w:unhideWhenUsed="0" w:qFormat="1"/>
+    <w:lsdException w:name="Light Shading" w:semiHidden="0" w:uiPriority="60" w:unhideWhenUsed="0"/>
+    <w:lsdException w:name="Light List" w:semiHidden="0" w:uiPriority="61" w:unhideWhenUsed="0"/>
+    <w:lsdException w:name="Light Grid" w:semiHidden="0" w:uiPriority="62" w:unhideWhenUsed="0"/>
+    <w:lsdException w:name="Medium Shading 1" w:semiHidden="0" w:uiPriority="63" w:unhideWhenUsed="0"/>
+    <w:lsdException w:name="Medium Shading 2" w:semiHidden="0" w:uiPriority="64" w:unhideWhenUsed="0"/>
+    <w:lsdException w:name="Medium List 1" w:semiHidden="0" w:uiPriority="65" w:unhideWhenUsed="0"/>
+    <w:lsdException w:name="Medium List 2" w:semiHidden="0" w:uiPriority="66" w:unhideWhenUsed="0"/>
+    <w:lsdException w:name="Medium Grid 1" w:semiHidden="0" w:uiPriority="67" w:unhideWhenUsed="0"/>
+    <w:lsdException w:name="Medium Grid 2" w:semiHidden="0" w:uiPriority="68" w:unhideWhenUsed="0"/>
+    <w:lsdException w:name="Medium Grid 3" w:semiHidden="0" w:uiPriority="69" w:unhideWhenUsed="0"/>
+    <w:lsdException w:name="Dark List" w:semiHidden="0" w:uiPriority="70" w:unhideWhenUsed="0"/>
+    <w:lsdException w:name="Colorful Shading" w:semiHidden="0" w:uiPriority="71" w:unhideWhenUsed="0"/>
+    <w:lsdException w:name="Colorful List" w:semiHidden="0" w:uiPriority="72" w:unhideWhenUsed="0"/>
+    <w:lsdException w:name="Colorful Grid" w:semiHidden="0" w:uiPriority="73" w:unhideWhenUsed="0"/>
+    <w:lsdException w:name="Light Shading Accent 1" w:semiHidden="0" w:uiPriority="60" w:unhideWhenUsed="0"/>
+    <w:lsdException w:name="Light List Accent 1" w:semiHidden="0" w:uiPriority="61" w:unhideWhenUsed="0"/>
+    <w:lsdException w:name="Light Grid Accent 1" w:semiHidden="0" w:uiPriority="62" w:unhideWhenUsed="0"/>
+    <w:lsdException w:name="Medium Shading 1 Accent 1" w:semiHidden="0" w:uiPriority="63" w:unhideWhenUsed="0"/>
+    <w:lsdException w:name="Medium Shading 2 Accent 1" w:semiHidden="0" w:uiPriority="64" w:unhideWhenUsed="0"/>
+    <w:lsdException w:name="Medium List 1 Accent 1" w:semiHidden="0" w:uiPriority="65" w:unhideWhenUsed="0"/>
+    <w:lsdException w:name="Revision" w:unhideWhenUsed="0"/>
+    <w:lsdException w:name="List Paragraph" w:semiHidden="0" w:uiPriority="34" w:unhideWhenUsed="0" w:qFormat="1"/>
+    <w:lsdException w:name="Quote" w:semiHidden="0" w:uiPriority="29" w:unhideWhenUsed="0" w:qFormat="1"/>
+    <w:lsdException w:name="Intense Quote" w:semiHidden="0" w:uiPriority="30" w:unhideWhenUsed="0" w:qFormat="1"/>
+    <w:lsdException w:name="Medium List 2 Accent 1" w:semiHidden="0" w:uiPriority="66" w:unhideWhenUsed="0"/>
+    <w:lsdException w:name="Medium Grid 1 Accent 1" w:semiHidden="0" w:uiPriority="67" w:unhideWhenUsed="0"/>
+    <w:lsdException w:name="Medium Grid 2 Accent 1" w:semiHidden="0" w:uiPriority="68" w:unhideWhenUsed="0"/>
+    <w:lsdException w:name="Medium Grid 3 Accent 1" w:semiHidden="0" w:uiPriority="69" w:unhideWhenUsed="0"/>
+    <w:lsdException w:name="Dark List Accent 1" w:semiHidden="0" w:uiPriority="70" w:unhideWhenUsed="0"/>
+    <w:lsdException w:name="Colorful Shading Accent 1" w:semiHidden="0" w:uiPriority="71" w:unhideWhenUsed="0"/>
+    <w:lsdException w:name="Colorful List Accent 1" w:semiHidden="0" w:uiPriority="72" w:unhideWhenUsed="0"/>
+    <w:lsdException w:name="Colorful Grid Accent 1" w:semiHidden="0" w:uiPriority="73" w:unhideWhenUsed="0"/>
+    <w:lsdException w:name="Light Shading Accent 2" w:semiHidden="0" w:uiPriority="60" w:unhideWhenUsed="0"/>
+    <w:lsdException w:name="Light List Accent 2" w:semiHidden="0" w:uiPriority="61" w:unhideWhenUsed="0"/>
+    <w:lsdException w:name="Light Grid Accent 2" w:semiHidden="0" w:uiPriority="62" w:unhideWhenUsed="0"/>
+    <w:lsdException w:name="Medium Shading 1 Accent 2" w:semiHidden="0" w:uiPriority="63" w:unhideWhenUsed="0"/>
+    <w:lsdException w:name="Medium Shading 2 Accent 2" w:semiHidden="0" w:uiPriority="64" w:unhideWhenUsed="0"/>
+    <w:lsdException w:name="Medium List 1 Accent 2" w:semiHidden="0" w:uiPriority="65" w:unhideWhenUsed="0"/>
+    <w:lsdException w:name="Medium List 2 Accent 2" w:semiHidden="0" w:uiPriority="66" w:unhideWhenUsed="0"/>
+    <w:lsdException w:name="Medium Grid 1 Accent 2" w:semiHidden="0" w:uiPriority="67" w:unhideWhenUsed="0"/>
+    <w:lsdException w:name="Medium Grid 2 Accent 2" w:semiHidden="0" w:uiPriority="68" w:unhideWhenUsed="0"/>
+    <w:lsdException w:name="Medium Grid 3 Accent 2" w:semiHidden="0" w:uiPriority="69" w:unhideWhenUsed="0"/>
+    <w:lsdException w:name="Dark List Accent 2" w:semiHidden="0" w:uiPriority="70" w:unhideWhenUsed="0"/>
+    <w:lsdException w:name="Colorful Shading Accent 2" w:semiHidden="0" w:uiPriority="71" w:unhideWhenUsed="0"/>
+    <w:lsdException w:name="Colorful List Accent 2" w:semiHidden="0" w:uiPriority="72" w:unhideWhenUsed="0"/>
+    <w:lsdException w:name="Colorful Grid Accent 2" w:semiHidden="0" w:uiPriority="73" w:unhideWhenUsed="0"/>
+    <w:lsdException w:name="Light Shading Accent 3" w:semiHidden="0" w:uiPriority="60" w:unhideWhenUsed="0"/>
+    <w:lsdException w:name="Light List Accent 3" w:semiHidden="0" w:uiPriority="61" w:unhideWhenUsed="0"/>
+    <w:lsdException w:name="Light Grid Accent 3" w:semiHidden="0" w:uiPriority="62" w:unhideWhenUsed="0"/>
+    <w:lsdException w:name="Medium Shading 1 Accent 3" w:semiHidden="0" w:uiPriority="63" w:unhideWhenUsed="0"/>
+    <w:lsdException w:name="Medium Shading 2 Accent 3" w:semiHidden="0" w:uiPriority="64" w:unhideWhenUsed="0"/>
+    <w:lsdException w:name="Medium List 1 Accent 3" w:semiHidden="0" w:uiPriority="65" w:unhideWhenUsed="0"/>
+    <w:lsdException w:name="Medium List 2 Accent 3" w:semiHidden="0" w:uiPriority="66" w:unhideWhenUsed="0"/>
+    <w:lsdException w:name="Medium Grid 1 Accent 3" w:semiHidden="0" w:uiPriority="67" w:unhideWhenUsed="0"/>
+    <w:lsdException w:name="Medium Grid 2 Accent 3" w:semiHidden="0" w:uiPriority="68" w:unhideWhenUsed="0"/>
+    <w:lsdException w:name="Medium Grid 3 Accent 3" w:semiHidden="0" w:uiPriority="69" w:unhideWhenUsed="0"/>
+    <w:lsdException w:name="Dark List Accent 3" w:semiHidden="0" w:uiPriority="70" w:unhideWhenUsed="0"/>
+    <w:lsdException w:name="Colorful Shading Accent 3" w:semiHidden="0" w:uiPriority="71" w:unhideWhenUsed="0"/>
+    <w:lsdException w:name="Colorful List Accent 3" w:semiHidden="0" w:uiPriority="72" w:unhideWhenUsed="0"/>
+    <w:lsdException w:name="Colorful Grid Accent 3" w:semiHidden="0" w:uiPriority="73" w:unhideWhenUsed="0"/>
+    <w:lsdException w:name="Light Shading Accent 4" w:semiHidden="0" w:uiPriority="60" w:unhideWhenUsed="0"/>
+    <w:lsdException w:name="Light List Accent 4" w:semiHidden="0" w:uiPriority="61" w:unhideWhenUsed="0"/>
+    <w:lsdException w:name="Light Grid Accent 4" w:semiHidden="0" w:uiPriority="62" w:unhideWhenUsed="0"/>
+    <w:lsdException w:name="Medium Shading 1 Accent 4" w:semiHidden="0" w:uiPriority="63" w:unhideWhenUsed="0"/>
+    <w:lsdException w:name="Medium Shading 2 Accent 4" w:semiHidden="0" w:uiPriority="64" w:unhideWhenUsed="0"/>
+    <w:lsdException w:name="Medium List 1 Accent 4" w:semiHidden="0" w:uiPriority="65" w:unhideWhenUsed="0"/>
+    <w:lsdException w:name="Medium List 2 Accent 4" w:semiHidden="0" w:uiPriority="66" w:unhideWhenUsed="0"/>
+    <w:lsdException w:name="Medium Grid 1 Accent 4" w:semiHidden="0" w:uiPriority="67" w:unhideWhenUsed="0"/>
+    <w:lsdException w:name="Medium Grid 2 Accent 4" w:semiHidden="0" w:uiPriority="68" w:unhideWhenUsed="0"/>
+    <w:lsdException w:name="Medium Grid 3 Accent 4" w:semiHidden="0" w:uiPriority="69" w:unhideWhenUsed="0"/>
+    <w:lsdException w:name="Dark List Accent 4" w:semiHidden="0" w:uiPriority="70" w:unhideWhenUsed="0"/>
+    <w:lsdException w:name="Colorful Shading Accent 4" w:semiHidden="0" w:uiPriority="71" w:unhideWhenUsed="0"/>
+    <w:lsdException w:name="Colorful List Accent 4" w:semiHidden="0" w:uiPriority="72" w:unhideWhenUsed="0"/>
+    <w:lsdException w:name="Colorful Grid Accent 4" w:semiHidden="0" w:uiPriority="73" w:unhideWhenUsed="0"/>
+    <w:lsdException w:name="Light Shading Accent 5" w:semiHidden="0" w:uiPriority="60" w:unhideWhenUsed="0"/>
+    <w:lsdException w:name="Light List Accent 5" w:semiHidden="0" w:uiPriority="61" w:unhideWhenUsed="0"/>
+    <w:lsdException w:name="Light Grid Accent 5" w:semiHidden="0" w:uiPriority="62" w:unhideWhenUsed="0"/>
+    <w:lsdException w:name="Medium Shading 1 Accent 5" w:semiHidden="0" w:uiPriority="63" w:unhideWhenUsed="0"/>
+    <w:lsdException w:name="Medium Shading 2 Accent 5" w:semiHidden="0" w:uiPriority="64" w:unhideWhenUsed="0"/>
+    <w:lsdException w:name="Medium List 1 Accent 5" w:semiHidden="0" w:uiPriority="65" w:unhideWhenUsed="0"/>
+    <w:lsdException w:name="Medium List 2 Accent 5" w:semiHidden="0" w:uiPriority="66" w:unhideWhenUsed="0"/>
+    <w:lsdException w:name="Medium Grid 1 Accent 5" w:semiHidden="0" w:uiPriority="67" w:unhideWhenUsed="0"/>
+    <w:lsdException w:name="Medium Grid 2 Accent 5" w:semiHidden="0" w:uiPriority="68" w:unhideWhenUsed="0"/>
+    <w:lsdException w:name="Medium Grid 3 Accent 5" w:semiHidden="0" w:uiPriority="69" w:unhideWhenUsed="0"/>
+    <w:lsdException w:name="Dark List Accent 5" w:semiHidden="0" w:uiPriority="70" w:unhideWhenUsed="0"/>
+    <w:lsdException w:name="Colorful Shading Accent 5" w:semiHidden="0" w:uiPriority="71" w:unhideWhenUsed="0"/>
+    <w:lsdException w:name="Colorful List Accent 5" w:semiHidden="0" w:uiPriority="72" w:unhideWhenUsed="0"/>
+    <w:lsdException w:name="Colorful Grid Accent 5" w:semiHidden="0" w:uiPriority="73" w:unhideWhenUsed="0"/>
+    <w:lsdException w:name="Light Shading Accent 6" w:semiHidden="0" w:uiPriority="60" w:unhideWhenUsed="0"/>
+    <w:lsdException w:name="Light List Accent 6" w:semiHidden="0" w:uiPriority="61" w:unhideWhenUsed="0"/>
+    <w:lsdException w:name="Light Grid Accent 6" w:semiHidden="0" w:uiPriority="62" w:unhideWhenUsed="0"/>
+    <w:lsdException w:name="Medium Shading 1 Accent 6" w:semiHidden="0" w:uiPriority="63" w:unhideWhenUsed="0"/>
+    <w:lsdException w:name="Medium Shading 2 Accent 6" w:semiHidden="0" w:uiPriority="64" w:unhideWhenUsed="0"/>
+    <w:lsdException w:name="Medium List 1 Accent 6" w:semiHidden="0" w:uiPriority="65" w:unhideWhenUsed="0"/>
+    <w:lsdException w:name="Medium List 2 Accent 6" w:semiHidden="0" w:uiPriority="66" w:unhideWhenUsed="0"/>
+    <w:lsdException w:name="Medium Grid 1 Accent 6" w:semiHidden="0" w:uiPriority="67" w:unhideWhenUsed="0"/>
+    <w:lsdException w:name="Medium Grid 2 Accent 6" w:semiHidden="0" w:uiPriority="68" w:unhideWhenUsed="0"/>
+    <w:lsdException w:name="Medium Grid 3 Accent 6" w:semiHidden="0" w:uiPriority="69" w:unhideWhenUsed="0"/>
+    <w:lsdException w:name="Dark List Accent 6" w:semiHidden="0" w:uiPriority="70" w:unhideWhenUsed="0"/>
+    <w:lsdException w:name="Colorful Shading Accent 6" w:semiHidden="0" w:uiPriority="71" w:unhideWhenUsed="0"/>
+    <w:lsdException w:name="Colorful List Accent 6" w:semiHidden="0" w:uiPriority="72" w:unhideWhenUsed="0"/>
+    <w:lsdException w:name="Colorful Grid Accent 6" w:semiHidden="0" w:uiPriority="73" w:unhideWhenUsed="0"/>
+    <w:lsdException w:name="Subtle Emphasis" w:semiHidden="0" w:uiPriority="19" w:unhideWhenUsed="0" w:qFormat="1"/>
+    <w:lsdException w:name="Intense Emphasis" w:semiHidden="0" w:uiPriority="21" w:unhideWhenUsed="0" w:qFormat="1"/>
+    <w:lsdException w:name="Subtle Reference" w:semiHidden="0" w:uiPriority="31" w:unhideWhenUsed="0" w:qFormat="1"/>
+    <w:lsdException w:name="Intense Reference" w:semiHidden="0" w:uiPriority="32" w:unhideWhenUsed="0" w:qFormat="1"/>
+    <w:lsdException w:name="Book Title" w:semiHidden="0" w:uiPriority="33" w:unhideWhenUsed="0" w:qFormat="1"/>
+    <w:lsdException w:name="Bibliography" w:uiPriority="37"/>
+    <w:lsdException w:name="TOC Heading" w:uiPriority="39" w:qFormat="1"/>
+  </w:latentStyles>
+  <w:style w:type="paragraph" w:default="1" w:styleId="Normal">
+    <w:name w:val="Normal"/>
+  </w:style>
+  <w:style w:type="character" w:default="1" w:styleId="DefaultParagraphFont">
+    <w:name w:val="Default Paragraph Font"/>
+    <w:uiPriority w:val="1"/>
+    <w:semiHidden/>
+    <w:unhideWhenUsed/>
+  </w:style>
+  <w:style w:type="table" w:default="1" w:styleId="TableNormal">
+    <w:name w:val="Normal Table"/>
+    <w:uiPriority w:val="99"/>
+    <w:semiHidden/>
+    <w:unhideWhenUsed/>
+    <w:tblPr>
+      <w:tblInd w:w="0" w:type="dxa"/>
+      <w:tblCellMar>
+        <w:top w:w="0" w:type="dxa"/>
+        <w:left w:w="108" w:type="dxa"/>
+        <w:bottom w:w="0" w:type="dxa"/>
+        <w:right w:w="108" w:type="dxa"/>
+      </w:tblCellMar>
+    </w:tblPr>
+  </w:style>
+  <w:style w:type="numbering" w:default="1" w:styleId="NoList">
+    <w:name w:val="No List"/>
+    <w:uiPriority w:val="99"/>
+    <w:semiHidden/>
+    <w:unhideWhenUsed/>
+  </w:style>
+  <w:style w:type="paragraph" w:styleId="Header">
+    <w:name w:val="header"/>
+    <w:basedOn w:val="Normal"/>
+    <w:link w:val="HeaderChar"/>
+    <w:uiPriority w:val="99"/>
+    <w:unhideWhenUsed/>
+    <w:rsid w:val="00DF5CBB"/>
+    <w:pPr>
+      <w:tabs>
+        <w:tab w:val="center" w:pos="4536"/>
+        <w:tab w:val="right" w:pos="9072"/>
+      </w:tabs>
+      <w:spacing w:after="0" w:line="240" w:lineRule="auto"/>
+    </w:pPr>
+  </w:style>
+  <w:style w:type="character" w:customStyle="1" w:styleId="HeaderChar">
+    <w:name w:val="Header Char"/>
+    <w:basedOn w:val="DefaultParagraphFont"/>
+    <w:link w:val="Header"/>
+    <w:uiPriority w:val="99"/>
+    <w:rsid w:val="00DF5CBB"/>
+  </w:style>
+  <w:style w:type="paragraph" w:styleId="BalloonText">
+    <w:name w:val="Balloon Text"/>
+    <w:basedOn w:val="Normal"/>
+    <w:link w:val="BalloonTextChar"/>
+    <w:uiPriority w:val="99"/>
+    <w:semiHidden/>
+    <w:unhideWhenUsed/>
+    <w:rsid w:val="00B07759"/>
+    <w:pPr>
+      <w:spacing w:after="0" w:line="240" w:lineRule="auto"/>
+    </w:pPr>
+    <w:rPr>
+      <w:rFonts w:ascii="Tahoma" w:hAnsi="Tahoma" w:cs="Tahoma"/>
+      <w:sz w:val="16"/>
+      <w:szCs w:val="16"/>
+    </w:rPr>
+  </w:style>
+  <w:style w:type="character" w:customStyle="1" w:styleId="BalloonTextChar">
+    <w:name w:val="Balloon Text Char"/>
+    <w:basedOn w:val="DefaultParagraphFont"/>
+    <w:link w:val="BalloonText"/>
+    <w:uiPriority w:val="99"/>
+    <w:semiHidden/>
+    <w:rsid w:val="00B07759"/>
+    <w:rPr>
+      <w:rFonts w:ascii="Tahoma" w:hAnsi="Tahoma" w:cs="Tahoma"/>
+      <w:sz w:val="16"/>
+      <w:szCs w:val="16"/>
+    </w:rPr>
+  </w:style>
+  <w:style w:type="paragraph" w:customStyle="1" w:styleId="BasicParagraph">
+    <w:name w:val="[Basic Paragraph]"/>
+    <w:basedOn w:val="Normal"/>
+    <w:uiPriority w:val="99"/>
+    <w:rsid w:val="00B07759"/>
+    <w:pPr>
+      <w:autoSpaceDE w:val="0"/>
+      <w:autoSpaceDN w:val="0"/>
+      <w:adjustRightInd w:val="0"/>
+      <w:spacing w:after="0" w:line="288" w:lineRule="auto"/>
+      <w:textAlignment w:val="center"/>
+    </w:pPr>
+    <w:rPr>
+      <w:rFonts w:ascii="Minion Pro" w:hAnsi="Minion Pro" w:cs="Minion Pro"/>
+      <w:color w:val="000000"/>
+      <w:sz w:val="24"/>
+      <w:szCs w:val="24"/>
+    </w:rPr>
+  </w:style>
+  <w:style w:type="paragraph" w:styleId="Footer">
+    <w:name w:val="footer"/>
+    <w:basedOn w:val="Normal"/>
+    <w:link w:val="FooterChar"/>
+    <w:uiPriority w:val="99"/>
+    <w:unhideWhenUsed/>
+    <w:rsid w:val="00B07759"/>
+    <w:pPr>
+      <w:tabs>
+        <w:tab w:val="center" w:pos="4536"/>
+        <w:tab w:val="right" w:pos="9072"/>
+      </w:tabs>
+      <w:spacing w:after="0" w:line="240" w:lineRule="auto"/>
+    </w:pPr>
+  </w:style>
+  <w:style w:type="character" w:customStyle="1" w:styleId="FooterChar">
+    <w:name w:val="Footer Char"/>
+    <w:basedOn w:val="DefaultParagraphFont"/>
+    <w:link w:val="Footer"/>
+    <w:uiPriority w:val="99"/>
+    <w:rsid w:val="00B07759"/>
+  </w:style>
+  <w:style w:type="paragraph" w:customStyle="1" w:styleId="RBHeadlineGreyHEADER">
+    <w:name w:val="RB Headline Grey HEADER"/>
+    <w:basedOn w:val="Normal"/>
+    <w:rsid w:val="00312BB0"/>
+    <w:pPr>
+      <w:spacing w:after="0"/>
+    </w:pPr>
+    <w:rPr>
+      <w:rFonts w:ascii="Futura LT Condensed" w:hAnsi="Futura LT Condensed"/>
+      <w:caps/>
+      <w:noProof/>
+      <w:color w:val="FFFFFF" w:themeColor="background1"/>
+      <w:sz w:val="32"/>
+      <w:szCs w:val="36"/>
+      <w:lang w:val="en-US" w:eastAsia="de-DE"/>
+      <w14:textOutline w14:w="0" w14:cap="rnd" w14:cmpd="sng" w14:algn="ctr">
+        <w14:solidFill>
+          <w14:srgbClr w14:val="000000">
+            <w14:alpha w14:val="5400000"/>
+          </w14:srgbClr>
+        </w14:solidFill>
+        <w14:prstDash w14:val="solid"/>
+        <w14:bevel/>
+      </w14:textOutline>
+    </w:rPr>
+  </w:style>
+  <w:style w:type="paragraph" w:customStyle="1" w:styleId="Formatvorlage1">
+    <w:name w:val="Formatvorlage1"/>
+    <w:basedOn w:val="RBflowingtextleft9mm"/>
+    <w:rsid w:val="00E41C39"/>
+    <w:rPr>
+      <w14:textOutline w14:w="9525" w14:cap="rnd" w14:cmpd="sng" w14:algn="ctr">
+        <w14:solidFill>
+          <w14:schemeClr w14:val="bg1">
+            <w14:alpha w14:val="10000"/>
+            <w14:lumMod w14:val="85000"/>
+          </w14:schemeClr>
+        </w14:solidFill>
+        <w14:prstDash w14:val="solid"/>
+        <w14:bevel/>
+      </w14:textOutline>
+    </w:rPr>
+  </w:style>
+  <w:style w:type="paragraph" w:customStyle="1" w:styleId="RB2ndHeadline">
+    <w:name w:val="RB 2nd Headline"/>
+    <w:basedOn w:val="Normal"/>
+    <w:qFormat/>
+    <w:rsid w:val="00D84FD7"/>
+    <w:pPr>
+      <w:spacing w:after="0"/>
+    </w:pPr>
+    <w:rPr>
+      <w:rFonts w:ascii="Futura Com Book" w:hAnsi="Futura Com Book" w:cs="Futura Com Book"/>
+      <w:b/>
+      <w:bCs/>
+      <w:caps/>
+      <w:color w:val="000000"/>
+      <w:spacing w:val="-4"/>
+      <w:sz w:val="20"/>
+      <w:lang w:val="en-US"/>
+    </w:rPr>
+  </w:style>
+  <w:style w:type="paragraph" w:customStyle="1" w:styleId="RBABCList">
+    <w:name w:val="RB ABC List"/>
+    <w:basedOn w:val="Normal"/>
+    <w:qFormat/>
+    <w:rsid w:val="00D84FD7"/>
+    <w:pPr>
+      <w:tabs>
+        <w:tab w:val="left" w:pos="340"/>
+        <w:tab w:val="left" w:pos="1700"/>
+      </w:tabs>
+      <w:spacing w:after="0"/>
+      <w:jc w:val="both"/>
+    </w:pPr>
+    <w:rPr>
+      <w:rFonts w:ascii="Futura Com Book" w:hAnsi="Futura Com Book" w:cs="Futura Com Book"/>
+      <w:color w:val="000000"/>
+      <w:sz w:val="18"/>
+      <w:szCs w:val="18"/>
+    </w:rPr>
+  </w:style>
+  <w:style w:type="paragraph" w:customStyle="1" w:styleId="RB1stHeadline">
+    <w:name w:val="RB 1st Headline"/>
+    <w:basedOn w:val="Normal"/>
+    <w:qFormat/>
+    <w:rsid w:val="00D84FD7"/>
+    <w:pPr>
+      <w:spacing w:after="0"/>
+      <w:jc w:val="both"/>
+    </w:pPr>
+    <w:rPr>
+      <w:rFonts w:ascii="Futura Com Book" w:hAnsi="Futura Com Book" w:cs="Futura Com Book"/>
+      <w:b/>
+      <w:bCs/>
+      <w:caps/>
+      <w:color w:val="000000"/>
+      <w:spacing w:val="-4"/>
+      <w:lang w:val="en-US"/>
+    </w:rPr>
+  </w:style>
+  <w:style w:type="paragraph" w:customStyle="1" w:styleId="RB3rdHeadline">
+    <w:name w:val="RB 3rd Headline"/>
+    <w:basedOn w:val="Normal"/>
+    <w:qFormat/>
+    <w:rsid w:val="00D84FD7"/>
+    <w:pPr>
+      <w:spacing w:after="0"/>
+      <w:ind w:left="510" w:hanging="510"/>
+      <w:jc w:val="both"/>
+    </w:pPr>
+    <w:rPr>
+      <w:rFonts w:ascii="Futura Com Book" w:hAnsi="Futura Com Book" w:cs="Futura Com Book"/>
+      <w:b/>
+      <w:bCs/>
+      <w:color w:val="000000"/>
+      <w:sz w:val="18"/>
+      <w:szCs w:val="18"/>
+      <w:lang w:val="en-US"/>
+    </w:rPr>
+  </w:style>
+  <w:style w:type="paragraph" w:customStyle="1" w:styleId="RBflowingtextleft9mm">
+    <w:name w:val="RB flowing text left 9mm"/>
+    <w:basedOn w:val="Normal"/>
+    <w:qFormat/>
+    <w:rsid w:val="00D84FD7"/>
+    <w:pPr>
+      <w:tabs>
+        <w:tab w:val="left" w:pos="520"/>
+        <w:tab w:val="left" w:pos="1060"/>
+      </w:tabs>
+      <w:spacing w:after="0" w:line="300" w:lineRule="atLeast"/>
+      <w:ind w:left="510"/>
+      <w:jc w:val="both"/>
+    </w:pPr>
+    <w:rPr>
+      <w:rFonts w:ascii="Futura Com Book" w:hAnsi="Futura Com Book" w:cs="Futura Com Book"/>
+      <w:color w:val="000000"/>
+      <w:sz w:val="18"/>
+      <w:szCs w:val="18"/>
+      <w:lang w:val="en-US"/>
+    </w:rPr>
+  </w:style>
+  <w:style w:type="paragraph" w:customStyle="1" w:styleId="RBflowingtextnormal">
+    <w:name w:val="RB flowing text normal"/>
+    <w:basedOn w:val="Normal"/>
+    <w:qFormat/>
+    <w:rsid w:val="00D84FD7"/>
+    <w:pPr>
+      <w:tabs>
+        <w:tab w:val="left" w:pos="567"/>
+      </w:tabs>
+      <w:spacing w:after="0"/>
+    </w:pPr>
+    <w:rPr>
+      <w:rFonts w:ascii="Futura Com Book" w:hAnsi="Futura Com Book" w:cs="Futura Com Book"/>
+      <w:color w:val="000000"/>
+      <w:sz w:val="18"/>
+      <w:szCs w:val="18"/>
+      <w:lang w:val="en-US"/>
+    </w:rPr>
+  </w:style>
+  <w:style w:type="paragraph" w:customStyle="1" w:styleId="RBflowingtextroundpoints">
+    <w:name w:val="RB flowing text round points"/>
+    <w:basedOn w:val="Normal"/>
+    <w:rsid w:val="00312BB0"/>
+    <w:pPr>
+      <w:numPr>
+        <w:numId w:val="1"/>
+      </w:numPr>
+      <w:spacing w:after="0" w:line="216" w:lineRule="atLeast"/>
+      <w:ind w:left="363" w:hanging="363"/>
+    </w:pPr>
+    <w:rPr>
+      <w:rFonts w:ascii="Futura Com Book" w:hAnsi="Futura Com Book" w:cs="Futura Com Book"/>
+      <w:color w:val="000000"/>
+      <w:sz w:val="18"/>
+      <w:szCs w:val="18"/>
+      <w:lang w:val="en-US"/>
+    </w:rPr>
+  </w:style>
+  <w:style w:type="paragraph" w:customStyle="1" w:styleId="RBflowingtextsmall">
+    <w:name w:val="RB flowing text small"/>
+    <w:basedOn w:val="Normal"/>
+    <w:rsid w:val="00312BB0"/>
+    <w:pPr>
+      <w:tabs>
+        <w:tab w:val="left" w:pos="260"/>
+        <w:tab w:val="left" w:pos="480"/>
+        <w:tab w:val="left" w:pos="1077"/>
+        <w:tab w:val="left" w:pos="1160"/>
+      </w:tabs>
+      <w:autoSpaceDE w:val="0"/>
+      <w:autoSpaceDN w:val="0"/>
+      <w:adjustRightInd w:val="0"/>
+      <w:spacing w:after="0" w:line="180" w:lineRule="auto"/>
+      <w:jc w:val="both"/>
+      <w:textAlignment w:val="center"/>
+    </w:pPr>
+    <w:rPr>
+      <w:rFonts w:ascii="Futura Com Light" w:hAnsi="Futura Com Light" w:cs="Futura Com Light"/>
+      <w:color w:val="000000"/>
+      <w:sz w:val="14"/>
+      <w:szCs w:val="14"/>
+      <w:lang w:val="en-US"/>
+    </w:rPr>
+  </w:style>
+  <w:style w:type="paragraph" w:customStyle="1" w:styleId="RB5thHeadline">
+    <w:name w:val="RB 5th Headline"/>
+    <w:basedOn w:val="Normal"/>
+    <w:rsid w:val="00312BB0"/>
+    <w:pPr>
+      <w:spacing w:after="0" w:line="240" w:lineRule="auto"/>
+      <w:jc w:val="both"/>
+    </w:pPr>
+    <w:rPr>
+      <w:rFonts w:ascii="Futura Com Book" w:hAnsi="Futura Com Book" w:cs="Futura Com Book"/>
+      <w:b/>
+      <w:bCs/>
+      <w:color w:val="000000"/>
+      <w:sz w:val="14"/>
+      <w:szCs w:val="14"/>
+      <w:lang w:val="en-US"/>
+    </w:rPr>
+  </w:style>
+  <w:style w:type="paragraph" w:customStyle="1" w:styleId="RB4thHeadline">
+    <w:name w:val="RB 4th Headline"/>
+    <w:basedOn w:val="Normal"/>
+    <w:rsid w:val="00312BB0"/>
+    <w:pPr>
+      <w:spacing w:after="0" w:line="240" w:lineRule="auto"/>
+      <w:jc w:val="both"/>
+    </w:pPr>
+    <w:rPr>
+      <w:rFonts w:ascii="Futura Com Book" w:hAnsi="Futura Com Book" w:cs="Futura Com Book"/>
+      <w:b/>
+      <w:bCs/>
+      <w:caps/>
+      <w:color w:val="000000"/>
+      <w:sz w:val="14"/>
+      <w:szCs w:val="14"/>
+      <w:lang w:val="en-US"/>
+    </w:rPr>
+  </w:style>
+  <w:style w:type="paragraph" w:customStyle="1" w:styleId="RBTabelHeadline">
+    <w:name w:val="RB Tabel Headline"/>
+    <w:basedOn w:val="BasicParagraph"/>
+    <w:rsid w:val="00F81CED"/>
+    <w:pPr>
+      <w:tabs>
+        <w:tab w:val="left" w:pos="1417"/>
+      </w:tabs>
+      <w:jc w:val="center"/>
+    </w:pPr>
+    <w:rPr>
+      <w:rFonts w:ascii="Futura Com Book" w:hAnsi="Futura Com Book" w:cs="Futura Com Book"/>
+      <w:b/>
+      <w:bCs/>
+      <w:sz w:val="18"/>
+      <w:szCs w:val="18"/>
+      <w:lang w:val="en-US"/>
+    </w:rPr>
+  </w:style>
+  <w:style w:type="table" w:styleId="TableGrid">
+    <w:name w:val="Table Grid"/>
+    <w:basedOn w:val="TableNormal"/>
+    <w:uiPriority w:val="59"/>
+    <w:rsid w:val="00F81CED"/>
+    <w:pPr>
+      <w:spacing w:after="0" w:line="240" w:lineRule="auto"/>
+    </w:pPr>
+    <w:tblPr>
+      <w:tblInd w:w="0" w:type="dxa"/>
+      <w:tblBorders>
+        <w:top w:val="single" w:sz="4" w:space="0" w:color="auto"/>
+        <w:left w:val="single" w:sz="4" w:space="0" w:color="auto"/>
+        <w:bottom w:val="single" w:sz="4" w:space="0" w:color="auto"/>
+        <w:right w:val="single" w:sz="4" w:space="0" w:color="auto"/>
+        <w:insideH w:val="single" w:sz="4" w:space="0" w:color="auto"/>
+        <w:insideV w:val="single" w:sz="4" w:space="0" w:color="auto"/>
+      </w:tblBorders>
+      <w:tblCellMar>
+        <w:top w:w="0" w:type="dxa"/>
+        <w:left w:w="108" w:type="dxa"/>
+        <w:bottom w:w="0" w:type="dxa"/>
+        <w:right w:w="108" w:type="dxa"/>
+      </w:tblCellMar>
     </w:tblPr>
   </w:style>
   <w:style w:type="paragraph" w:customStyle="1" w:styleId="RBflowingtext">
@@ -2553,7 +3045,7 @@
 </file>
 
 <file path=customXml/itemProps1.xml><?xml version="1.0" encoding="utf-8"?>
-<ds:datastoreItem xmlns:ds="http://schemas.openxmlformats.org/officeDocument/2006/customXml" ds:itemID="{B688AD00-A4DF-465B-A02F-839CFDFA6B1D}">
+<ds:datastoreItem xmlns:ds="http://schemas.openxmlformats.org/officeDocument/2006/customXml" ds:itemID="{82F9A9DE-FBED-1F4B-BA1F-F19DE7B347C6}">
   <ds:schemaRefs>
     <ds:schemaRef ds:uri="http://schemas.openxmlformats.org/officeDocument/2006/bibliography"/>
   </ds:schemaRefs>

</xml_diff>